<commit_message>
add all plots to documentation
</commit_message>
<xml_diff>
--- a/4_Aufgabe/doc/isp4.docx
+++ b/4_Aufgabe/doc/isp4.docx
@@ -1,6 +1,6 @@
 
 <file path=word/document.xml><?xml version="1.0" encoding="utf-8"?>
-<w:document xmlns:wpc="http://schemas.microsoft.com/office/word/2010/wordprocessingCanvas" xmlns:cx="http://schemas.microsoft.com/office/drawing/2014/chartex" xmlns:cx1="http://schemas.microsoft.com/office/drawing/2015/9/8/chartex" xmlns:cx2="http://schemas.microsoft.com/office/drawing/2015/10/21/chartex" xmlns:cx3="http://schemas.microsoft.com/office/drawing/2016/5/9/chartex" xmlns:cx4="http://schemas.microsoft.com/office/drawing/2016/5/10/chartex" xmlns:cx5="http://schemas.microsoft.com/office/drawing/2016/5/11/chartex" xmlns:mc="http://schemas.openxmlformats.org/markup-compatibility/2006" xmlns:o="urn:schemas-microsoft-com:office:office" xmlns:r="http://schemas.openxmlformats.org/officeDocument/2006/relationships" xmlns:m="http://schemas.openxmlformats.org/officeDocument/2006/math" xmlns:v="urn:schemas-microsoft-com:vml" xmlns:wp14="http://schemas.microsoft.com/office/word/2010/wordprocessingDrawing" xmlns:wp="http://schemas.openxmlformats.org/drawingml/2006/wordprocessingDrawing" xmlns:w10="urn:schemas-microsoft-com:office:word" xmlns:w="http://schemas.openxmlformats.org/wordprocessingml/2006/main" xmlns:w14="http://schemas.microsoft.com/office/word/2010/wordml" xmlns:w15="http://schemas.microsoft.com/office/word/2012/wordml" xmlns:w16se="http://schemas.microsoft.com/office/word/2015/wordml/symex" xmlns:wpg="http://schemas.microsoft.com/office/word/2010/wordprocessingGroup" xmlns:wpi="http://schemas.microsoft.com/office/word/2010/wordprocessingInk" xmlns:wne="http://schemas.microsoft.com/office/word/2006/wordml" xmlns:wps="http://schemas.microsoft.com/office/word/2010/wordprocessingShape" mc:Ignorable="w14 w15 w16se wp14">
+<w:document xmlns:wpc="http://schemas.microsoft.com/office/word/2010/wordprocessingCanvas" xmlns:cx="http://schemas.microsoft.com/office/drawing/2014/chartex" xmlns:cx1="http://schemas.microsoft.com/office/drawing/2015/9/8/chartex" xmlns:cx2="http://schemas.microsoft.com/office/drawing/2015/10/21/chartex" xmlns:cx3="http://schemas.microsoft.com/office/drawing/2016/5/9/chartex" xmlns:cx4="http://schemas.microsoft.com/office/drawing/2016/5/10/chartex" xmlns:cx5="http://schemas.microsoft.com/office/drawing/2016/5/11/chartex" xmlns:cx6="http://schemas.microsoft.com/office/drawing/2016/5/12/chartex" xmlns:cx7="http://schemas.microsoft.com/office/drawing/2016/5/13/chartex" xmlns:cx8="http://schemas.microsoft.com/office/drawing/2016/5/14/chartex" xmlns:mc="http://schemas.openxmlformats.org/markup-compatibility/2006" xmlns:o="urn:schemas-microsoft-com:office:office" xmlns:r="http://schemas.openxmlformats.org/officeDocument/2006/relationships" xmlns:m="http://schemas.openxmlformats.org/officeDocument/2006/math" xmlns:v="urn:schemas-microsoft-com:vml" xmlns:wp14="http://schemas.microsoft.com/office/word/2010/wordprocessingDrawing" xmlns:wp="http://schemas.openxmlformats.org/drawingml/2006/wordprocessingDrawing" xmlns:w10="urn:schemas-microsoft-com:office:word" xmlns:w="http://schemas.openxmlformats.org/wordprocessingml/2006/main" xmlns:w14="http://schemas.microsoft.com/office/word/2010/wordml" xmlns:w15="http://schemas.microsoft.com/office/word/2012/wordml" xmlns:w16se="http://schemas.microsoft.com/office/word/2015/wordml/symex" xmlns:wpg="http://schemas.microsoft.com/office/word/2010/wordprocessingGroup" xmlns:wpi="http://schemas.microsoft.com/office/word/2010/wordprocessingInk" xmlns:wne="http://schemas.microsoft.com/office/word/2006/wordml" xmlns:wps="http://schemas.microsoft.com/office/word/2010/wordprocessingShape" mc:Ignorable="w14 w15 w16se wp14">
   <w:body>
     <w:bookmarkStart w:id="0" w:name="_Hlk484450576" w:displacedByCustomXml="next"/>
     <w:bookmarkEnd w:id="0" w:displacedByCustomXml="next"/>
@@ -1651,12 +1651,10 @@
           <w:numId w:val="2"/>
         </w:numPr>
       </w:pPr>
-      <w:bookmarkStart w:id="3" w:name="_GoBack"/>
-      <w:bookmarkEnd w:id="3"/>
       <w:r>
         <w:br w:type="page"/>
       </w:r>
-      <w:bookmarkStart w:id="4" w:name="_Toc485419250"/>
+      <w:bookmarkStart w:id="3" w:name="_Toc485419250"/>
       <w:proofErr w:type="spellStart"/>
       <w:r>
         <w:lastRenderedPageBreak/>
@@ -1674,7 +1672,7 @@
       <w:r>
         <w:t xml:space="preserve"> Network</w:t>
       </w:r>
-      <w:bookmarkEnd w:id="4"/>
+      <w:bookmarkEnd w:id="3"/>
     </w:p>
     <w:p>
       <w:pPr>
@@ -1684,7 +1682,7 @@
           <w:numId w:val="2"/>
         </w:numPr>
       </w:pPr>
-      <w:bookmarkStart w:id="5" w:name="_Toc485419251"/>
+      <w:bookmarkStart w:id="4" w:name="_Toc485419251"/>
       <w:r>
         <w:t xml:space="preserve">Einfaches Netz mit </w:t>
       </w:r>
@@ -1696,7 +1694,7 @@
       <w:r>
         <w:t>-Funktion</w:t>
       </w:r>
-      <w:bookmarkEnd w:id="5"/>
+      <w:bookmarkEnd w:id="4"/>
     </w:p>
     <w:p>
       <w:pPr>
@@ -2125,14 +2123,7 @@
                 <w:noProof/>
                 <w:lang w:eastAsia="de-DE"/>
               </w:rPr>
-              <w:t>2</w:t>
-            </w:r>
-            <w:r>
-              <w:rPr>
-                <w:noProof/>
-                <w:lang w:eastAsia="de-DE"/>
-              </w:rPr>
-              <w:t>00</w:t>
+              <w:t>200</w:t>
             </w:r>
           </w:p>
         </w:tc>
@@ -2359,11 +2350,11 @@
           <w:numId w:val="2"/>
         </w:numPr>
       </w:pPr>
-      <w:bookmarkStart w:id="6" w:name="_Toc485419252"/>
+      <w:bookmarkStart w:id="5" w:name="_Toc485419252"/>
       <w:r>
         <w:t>Mehrschichtiges Netz</w:t>
       </w:r>
-      <w:bookmarkEnd w:id="6"/>
+      <w:bookmarkEnd w:id="5"/>
     </w:p>
     <w:p>
       <w:pPr>
@@ -2985,6 +2976,111 @@
     </w:tbl>
     <w:p>
       <w:pPr>
+        <w:pStyle w:val="Listenabsatz"/>
+        <w:keepNext/>
+        <w:keepLines/>
+        <w:numPr>
+          <w:ilvl w:val="0"/>
+          <w:numId w:val="3"/>
+        </w:numPr>
+        <w:spacing w:before="40" w:after="0"/>
+        <w:contextualSpacing w:val="0"/>
+        <w:outlineLvl w:val="3"/>
+        <w:rPr>
+          <w:rFonts w:asciiTheme="majorHAnsi" w:eastAsiaTheme="majorEastAsia" w:hAnsiTheme="majorHAnsi" w:cstheme="majorBidi"/>
+          <w:i/>
+          <w:iCs/>
+          <w:vanish/>
+          <w:color w:val="2F5496" w:themeColor="accent1" w:themeShade="BF"/>
+        </w:rPr>
+      </w:pPr>
+    </w:p>
+    <w:p>
+      <w:pPr>
+        <w:pStyle w:val="Listenabsatz"/>
+        <w:keepNext/>
+        <w:keepLines/>
+        <w:numPr>
+          <w:ilvl w:val="1"/>
+          <w:numId w:val="3"/>
+        </w:numPr>
+        <w:spacing w:before="40" w:after="0"/>
+        <w:contextualSpacing w:val="0"/>
+        <w:outlineLvl w:val="3"/>
+        <w:rPr>
+          <w:rFonts w:asciiTheme="majorHAnsi" w:eastAsiaTheme="majorEastAsia" w:hAnsiTheme="majorHAnsi" w:cstheme="majorBidi"/>
+          <w:i/>
+          <w:iCs/>
+          <w:vanish/>
+          <w:color w:val="2F5496" w:themeColor="accent1" w:themeShade="BF"/>
+        </w:rPr>
+      </w:pPr>
+    </w:p>
+    <w:p>
+      <w:pPr>
+        <w:pStyle w:val="Listenabsatz"/>
+        <w:keepNext/>
+        <w:keepLines/>
+        <w:numPr>
+          <w:ilvl w:val="1"/>
+          <w:numId w:val="3"/>
+        </w:numPr>
+        <w:spacing w:before="40" w:after="0"/>
+        <w:contextualSpacing w:val="0"/>
+        <w:outlineLvl w:val="3"/>
+        <w:rPr>
+          <w:rFonts w:asciiTheme="majorHAnsi" w:eastAsiaTheme="majorEastAsia" w:hAnsiTheme="majorHAnsi" w:cstheme="majorBidi"/>
+          <w:i/>
+          <w:iCs/>
+          <w:vanish/>
+          <w:color w:val="2F5496" w:themeColor="accent1" w:themeShade="BF"/>
+        </w:rPr>
+      </w:pPr>
+    </w:p>
+    <w:p>
+      <w:pPr>
+        <w:pStyle w:val="Listenabsatz"/>
+        <w:keepNext/>
+        <w:keepLines/>
+        <w:numPr>
+          <w:ilvl w:val="2"/>
+          <w:numId w:val="3"/>
+        </w:numPr>
+        <w:spacing w:before="40" w:after="0"/>
+        <w:contextualSpacing w:val="0"/>
+        <w:outlineLvl w:val="3"/>
+        <w:rPr>
+          <w:rFonts w:asciiTheme="majorHAnsi" w:eastAsiaTheme="majorEastAsia" w:hAnsiTheme="majorHAnsi" w:cstheme="majorBidi"/>
+          <w:i/>
+          <w:iCs/>
+          <w:vanish/>
+          <w:color w:val="2F5496" w:themeColor="accent1" w:themeShade="BF"/>
+        </w:rPr>
+      </w:pPr>
+    </w:p>
+    <w:p>
+      <w:pPr>
+        <w:pStyle w:val="Listenabsatz"/>
+        <w:keepNext/>
+        <w:keepLines/>
+        <w:numPr>
+          <w:ilvl w:val="2"/>
+          <w:numId w:val="3"/>
+        </w:numPr>
+        <w:spacing w:before="40" w:after="0"/>
+        <w:contextualSpacing w:val="0"/>
+        <w:outlineLvl w:val="3"/>
+        <w:rPr>
+          <w:rFonts w:asciiTheme="majorHAnsi" w:eastAsiaTheme="majorEastAsia" w:hAnsiTheme="majorHAnsi" w:cstheme="majorBidi"/>
+          <w:i/>
+          <w:iCs/>
+          <w:vanish/>
+          <w:color w:val="2F5496" w:themeColor="accent1" w:themeShade="BF"/>
+        </w:rPr>
+      </w:pPr>
+    </w:p>
+    <w:p>
+      <w:pPr>
         <w:pStyle w:val="berschrift4"/>
         <w:numPr>
           <w:ilvl w:val="2"/>
@@ -3011,7 +3107,7 @@
           <w:numId w:val="4"/>
         </w:numPr>
       </w:pPr>
-      <w:bookmarkStart w:id="7" w:name="_Toc485419253"/>
+      <w:bookmarkStart w:id="6" w:name="_Toc485419253"/>
       <w:proofErr w:type="spellStart"/>
       <w:r>
         <w:t>ReL</w:t>
@@ -3023,7 +3119,28 @@
       <w:r>
         <w:t xml:space="preserve"> als Aktivierungsfunktion</w:t>
       </w:r>
-      <w:bookmarkEnd w:id="7"/>
+      <w:bookmarkEnd w:id="6"/>
+    </w:p>
+    <w:p>
+      <w:pPr>
+        <w:pStyle w:val="Listenabsatz"/>
+        <w:keepNext/>
+        <w:keepLines/>
+        <w:numPr>
+          <w:ilvl w:val="1"/>
+          <w:numId w:val="2"/>
+        </w:numPr>
+        <w:spacing w:before="40" w:after="0"/>
+        <w:contextualSpacing w:val="0"/>
+        <w:outlineLvl w:val="3"/>
+        <w:rPr>
+          <w:rFonts w:asciiTheme="majorHAnsi" w:eastAsiaTheme="majorEastAsia" w:hAnsiTheme="majorHAnsi" w:cstheme="majorBidi"/>
+          <w:i/>
+          <w:iCs/>
+          <w:vanish/>
+          <w:color w:val="2F5496" w:themeColor="accent1" w:themeShade="BF"/>
+        </w:rPr>
+      </w:pPr>
     </w:p>
     <w:p>
       <w:pPr>
@@ -3657,6 +3774,48 @@
     <w:p/>
     <w:p>
       <w:pPr>
+        <w:pStyle w:val="Listenabsatz"/>
+        <w:keepNext/>
+        <w:keepLines/>
+        <w:numPr>
+          <w:ilvl w:val="2"/>
+          <w:numId w:val="4"/>
+        </w:numPr>
+        <w:spacing w:before="40" w:after="0"/>
+        <w:contextualSpacing w:val="0"/>
+        <w:outlineLvl w:val="3"/>
+        <w:rPr>
+          <w:rFonts w:asciiTheme="majorHAnsi" w:eastAsiaTheme="majorEastAsia" w:hAnsiTheme="majorHAnsi" w:cstheme="majorBidi"/>
+          <w:i/>
+          <w:iCs/>
+          <w:vanish/>
+          <w:color w:val="2F5496" w:themeColor="accent1" w:themeShade="BF"/>
+        </w:rPr>
+      </w:pPr>
+    </w:p>
+    <w:p>
+      <w:pPr>
+        <w:pStyle w:val="Listenabsatz"/>
+        <w:keepNext/>
+        <w:keepLines/>
+        <w:numPr>
+          <w:ilvl w:val="2"/>
+          <w:numId w:val="4"/>
+        </w:numPr>
+        <w:spacing w:before="40" w:after="0"/>
+        <w:contextualSpacing w:val="0"/>
+        <w:outlineLvl w:val="3"/>
+        <w:rPr>
+          <w:rFonts w:asciiTheme="majorHAnsi" w:eastAsiaTheme="majorEastAsia" w:hAnsiTheme="majorHAnsi" w:cstheme="majorBidi"/>
+          <w:i/>
+          <w:iCs/>
+          <w:vanish/>
+          <w:color w:val="2F5496" w:themeColor="accent1" w:themeShade="BF"/>
+        </w:rPr>
+      </w:pPr>
+    </w:p>
+    <w:p>
+      <w:pPr>
         <w:pStyle w:val="berschrift4"/>
         <w:numPr>
           <w:ilvl w:val="2"/>
@@ -3684,7 +3843,7 @@
           <w:numId w:val="4"/>
         </w:numPr>
       </w:pPr>
-      <w:bookmarkStart w:id="8" w:name="_Toc485419254"/>
+      <w:bookmarkStart w:id="7" w:name="_Toc485419254"/>
       <w:r>
         <w:t>Adam-</w:t>
       </w:r>
@@ -3700,8 +3859,29 @@
       <w:r>
         <w:t>Lernrate</w:t>
       </w:r>
-      <w:bookmarkEnd w:id="8"/>
+      <w:bookmarkEnd w:id="7"/>
       <w:proofErr w:type="spellEnd"/>
+    </w:p>
+    <w:p>
+      <w:pPr>
+        <w:pStyle w:val="Listenabsatz"/>
+        <w:keepNext/>
+        <w:keepLines/>
+        <w:numPr>
+          <w:ilvl w:val="1"/>
+          <w:numId w:val="2"/>
+        </w:numPr>
+        <w:spacing w:before="40" w:after="0"/>
+        <w:contextualSpacing w:val="0"/>
+        <w:outlineLvl w:val="3"/>
+        <w:rPr>
+          <w:rFonts w:asciiTheme="majorHAnsi" w:eastAsiaTheme="majorEastAsia" w:hAnsiTheme="majorHAnsi" w:cstheme="majorBidi"/>
+          <w:i/>
+          <w:iCs/>
+          <w:vanish/>
+          <w:color w:val="2F5496" w:themeColor="accent1" w:themeShade="BF"/>
+        </w:rPr>
+      </w:pPr>
     </w:p>
     <w:p>
       <w:pPr>
@@ -3852,17 +4032,12 @@
               <w:t xml:space="preserve"> und </w:t>
             </w:r>
             <w:proofErr w:type="spellStart"/>
-            <w:proofErr w:type="gramStart"/>
             <w:r>
               <w:t>ReLU</w:t>
             </w:r>
             <w:proofErr w:type="spellEnd"/>
             <w:r>
-              <w:t xml:space="preserve">  (</w:t>
-            </w:r>
-            <w:proofErr w:type="gramEnd"/>
-            <w:r>
-              <w:t>Adam-</w:t>
+              <w:t xml:space="preserve">  (Adam-</w:t>
             </w:r>
             <w:proofErr w:type="spellStart"/>
             <w:r>
@@ -4468,6 +4643,48 @@
     <w:p/>
     <w:p>
       <w:pPr>
+        <w:pStyle w:val="Listenabsatz"/>
+        <w:keepNext/>
+        <w:keepLines/>
+        <w:numPr>
+          <w:ilvl w:val="2"/>
+          <w:numId w:val="4"/>
+        </w:numPr>
+        <w:spacing w:before="40" w:after="0"/>
+        <w:contextualSpacing w:val="0"/>
+        <w:outlineLvl w:val="3"/>
+        <w:rPr>
+          <w:rFonts w:asciiTheme="majorHAnsi" w:eastAsiaTheme="majorEastAsia" w:hAnsiTheme="majorHAnsi" w:cstheme="majorBidi"/>
+          <w:i/>
+          <w:iCs/>
+          <w:vanish/>
+          <w:color w:val="2F5496" w:themeColor="accent1" w:themeShade="BF"/>
+        </w:rPr>
+      </w:pPr>
+    </w:p>
+    <w:p>
+      <w:pPr>
+        <w:pStyle w:val="Listenabsatz"/>
+        <w:keepNext/>
+        <w:keepLines/>
+        <w:numPr>
+          <w:ilvl w:val="2"/>
+          <w:numId w:val="4"/>
+        </w:numPr>
+        <w:spacing w:before="40" w:after="0"/>
+        <w:contextualSpacing w:val="0"/>
+        <w:outlineLvl w:val="3"/>
+        <w:rPr>
+          <w:rFonts w:asciiTheme="majorHAnsi" w:eastAsiaTheme="majorEastAsia" w:hAnsiTheme="majorHAnsi" w:cstheme="majorBidi"/>
+          <w:i/>
+          <w:iCs/>
+          <w:vanish/>
+          <w:color w:val="2F5496" w:themeColor="accent1" w:themeShade="BF"/>
+        </w:rPr>
+      </w:pPr>
+    </w:p>
+    <w:p>
+      <w:pPr>
         <w:pStyle w:val="berschrift4"/>
         <w:numPr>
           <w:ilvl w:val="2"/>
@@ -4487,11 +4704,32 @@
           <w:numId w:val="4"/>
         </w:numPr>
       </w:pPr>
-      <w:bookmarkStart w:id="9" w:name="_Toc485419255"/>
+      <w:bookmarkStart w:id="8" w:name="_Toc485419255"/>
       <w:r>
         <w:t>Dropout</w:t>
       </w:r>
-      <w:bookmarkEnd w:id="9"/>
+      <w:bookmarkEnd w:id="8"/>
+    </w:p>
+    <w:p>
+      <w:pPr>
+        <w:pStyle w:val="Listenabsatz"/>
+        <w:keepNext/>
+        <w:keepLines/>
+        <w:numPr>
+          <w:ilvl w:val="1"/>
+          <w:numId w:val="2"/>
+        </w:numPr>
+        <w:spacing w:before="40" w:after="0"/>
+        <w:contextualSpacing w:val="0"/>
+        <w:outlineLvl w:val="3"/>
+        <w:rPr>
+          <w:rFonts w:asciiTheme="majorHAnsi" w:eastAsiaTheme="majorEastAsia" w:hAnsiTheme="majorHAnsi" w:cstheme="majorBidi"/>
+          <w:i/>
+          <w:iCs/>
+          <w:vanish/>
+          <w:color w:val="2F5496" w:themeColor="accent1" w:themeShade="BF"/>
+        </w:rPr>
+      </w:pPr>
     </w:p>
     <w:p>
       <w:pPr>
@@ -4536,6 +4774,11 @@
       </w:r>
     </w:p>
     <w:p>
+      <w:r>
+        <w:br w:type="page"/>
+      </w:r>
+    </w:p>
+    <w:p>
       <w:pPr>
         <w:pStyle w:val="berschrift4"/>
         <w:numPr>
@@ -4544,8 +4787,1091 @@
         </w:numPr>
       </w:pPr>
       <w:r>
+        <w:lastRenderedPageBreak/>
         <w:t>Plots</w:t>
       </w:r>
+    </w:p>
+    <w:tbl>
+      <w:tblPr>
+        <w:tblStyle w:val="Gitternetztabelle4"/>
+        <w:tblW w:w="9927" w:type="dxa"/>
+        <w:tblLayout w:type="fixed"/>
+        <w:tblLook w:val="04A0" w:firstRow="1" w:lastRow="0" w:firstColumn="1" w:lastColumn="0" w:noHBand="0" w:noVBand="1"/>
+      </w:tblPr>
+      <w:tblGrid>
+        <w:gridCol w:w="846"/>
+        <w:gridCol w:w="3544"/>
+        <w:gridCol w:w="3685"/>
+        <w:gridCol w:w="1852"/>
+      </w:tblGrid>
+      <w:tr>
+        <w:trPr>
+          <w:cnfStyle w:val="100000000000" w:firstRow="1" w:lastRow="0" w:firstColumn="0" w:lastColumn="0" w:oddVBand="0" w:evenVBand="0" w:oddHBand="0" w:evenHBand="0" w:firstRowFirstColumn="0" w:firstRowLastColumn="0" w:lastRowFirstColumn="0" w:lastRowLastColumn="0"/>
+          <w:trHeight w:val="298"/>
+        </w:trPr>
+        <w:tc>
+          <w:tcPr>
+            <w:cnfStyle w:val="001000000000" w:firstRow="0" w:lastRow="0" w:firstColumn="1" w:lastColumn="0" w:oddVBand="0" w:evenVBand="0" w:oddHBand="0" w:evenHBand="0" w:firstRowFirstColumn="0" w:firstRowLastColumn="0" w:lastRowFirstColumn="0" w:lastRowLastColumn="0"/>
+            <w:tcW w:w="9927" w:type="dxa"/>
+            <w:gridSpan w:val="4"/>
+          </w:tcPr>
+          <w:p>
+            <w:pPr>
+              <w:tabs>
+                <w:tab w:val="center" w:pos="4855"/>
+                <w:tab w:val="left" w:pos="8160"/>
+              </w:tabs>
+            </w:pPr>
+            <w:r>
+              <w:tab/>
+            </w:r>
+            <w:r>
+              <w:t xml:space="preserve">Mehrschichtiges Netz mit </w:t>
+            </w:r>
+            <w:proofErr w:type="spellStart"/>
+            <w:r>
+              <w:t>Softmax</w:t>
+            </w:r>
+            <w:proofErr w:type="spellEnd"/>
+            <w:r>
+              <w:t xml:space="preserve"> und </w:t>
+            </w:r>
+            <w:proofErr w:type="spellStart"/>
+            <w:r>
+              <w:t>ReLU</w:t>
+            </w:r>
+            <w:proofErr w:type="spellEnd"/>
+            <w:r>
+              <w:t xml:space="preserve">  (Adam-</w:t>
+            </w:r>
+            <w:proofErr w:type="spellStart"/>
+            <w:r>
+              <w:t>Optimizer</w:t>
+            </w:r>
+            <w:proofErr w:type="spellEnd"/>
+            <w:r>
+              <w:t>)</w:t>
+            </w:r>
+            <w:r>
+              <w:t xml:space="preserve"> + Dropout</w:t>
+            </w:r>
+            <w:r>
+              <w:tab/>
+            </w:r>
+          </w:p>
+        </w:tc>
+      </w:tr>
+      <w:tr>
+        <w:trPr>
+          <w:cnfStyle w:val="000000100000" w:firstRow="0" w:lastRow="0" w:firstColumn="0" w:lastColumn="0" w:oddVBand="0" w:evenVBand="0" w:oddHBand="1" w:evenHBand="0" w:firstRowFirstColumn="0" w:firstRowLastColumn="0" w:lastRowFirstColumn="0" w:lastRowLastColumn="0"/>
+          <w:trHeight w:val="298"/>
+        </w:trPr>
+        <w:tc>
+          <w:tcPr>
+            <w:cnfStyle w:val="001000000000" w:firstRow="0" w:lastRow="0" w:firstColumn="1" w:lastColumn="0" w:oddVBand="0" w:evenVBand="0" w:oddHBand="0" w:evenHBand="0" w:firstRowFirstColumn="0" w:firstRowLastColumn="0" w:lastRowFirstColumn="0" w:lastRowLastColumn="0"/>
+            <w:tcW w:w="846" w:type="dxa"/>
+            <w:shd w:val="clear" w:color="auto" w:fill="FFFFFF" w:themeFill="background1"/>
+          </w:tcPr>
+          <w:p>
+            <w:pPr>
+              <w:rPr>
+                <w:b w:val="0"/>
+                <w:bCs w:val="0"/>
+              </w:rPr>
+            </w:pPr>
+            <w:r>
+              <w:rPr>
+                <w:sz w:val="20"/>
+              </w:rPr>
+              <w:t>EPOCH</w:t>
+            </w:r>
+          </w:p>
+        </w:tc>
+        <w:tc>
+          <w:tcPr>
+            <w:tcW w:w="3544" w:type="dxa"/>
+            <w:shd w:val="clear" w:color="auto" w:fill="FFFFFF" w:themeFill="background1"/>
+          </w:tcPr>
+          <w:p>
+            <w:pPr>
+              <w:jc w:val="center"/>
+              <w:cnfStyle w:val="000000100000" w:firstRow="0" w:lastRow="0" w:firstColumn="0" w:lastColumn="0" w:oddVBand="0" w:evenVBand="0" w:oddHBand="1" w:evenHBand="0" w:firstRowFirstColumn="0" w:firstRowLastColumn="0" w:lastRowFirstColumn="0" w:lastRowLastColumn="0"/>
+              <w:rPr>
+                <w:b/>
+                <w:bCs/>
+              </w:rPr>
+            </w:pPr>
+            <w:r>
+              <w:rPr>
+                <w:b/>
+              </w:rPr>
+              <w:t>COST FUNKTION</w:t>
+            </w:r>
+          </w:p>
+        </w:tc>
+        <w:tc>
+          <w:tcPr>
+            <w:tcW w:w="3685" w:type="dxa"/>
+            <w:shd w:val="clear" w:color="auto" w:fill="FFFFFF" w:themeFill="background1"/>
+          </w:tcPr>
+          <w:p>
+            <w:pPr>
+              <w:jc w:val="center"/>
+              <w:cnfStyle w:val="000000100000" w:firstRow="0" w:lastRow="0" w:firstColumn="0" w:lastColumn="0" w:oddVBand="0" w:evenVBand="0" w:oddHBand="1" w:evenHBand="0" w:firstRowFirstColumn="0" w:firstRowLastColumn="0" w:lastRowFirstColumn="0" w:lastRowLastColumn="0"/>
+              <w:rPr>
+                <w:b/>
+                <w:bCs/>
+              </w:rPr>
+            </w:pPr>
+            <w:r>
+              <w:rPr>
+                <w:b/>
+              </w:rPr>
+              <w:t>GENAUIGKEIT</w:t>
+            </w:r>
+          </w:p>
+        </w:tc>
+        <w:tc>
+          <w:tcPr>
+            <w:tcW w:w="1852" w:type="dxa"/>
+            <w:shd w:val="clear" w:color="auto" w:fill="FFFFFF" w:themeFill="background1"/>
+          </w:tcPr>
+          <w:p>
+            <w:pPr>
+              <w:jc w:val="center"/>
+              <w:cnfStyle w:val="000000100000" w:firstRow="0" w:lastRow="0" w:firstColumn="0" w:lastColumn="0" w:oddVBand="0" w:evenVBand="0" w:oddHBand="1" w:evenHBand="0" w:firstRowFirstColumn="0" w:firstRowLastColumn="0" w:lastRowFirstColumn="0" w:lastRowLastColumn="0"/>
+            </w:pPr>
+            <w:r>
+              <w:rPr>
+                <w:b/>
+              </w:rPr>
+              <w:t>SCORE</w:t>
+            </w:r>
+          </w:p>
+        </w:tc>
+      </w:tr>
+      <w:tr>
+        <w:trPr>
+          <w:cantSplit/>
+          <w:trHeight w:val="2723"/>
+        </w:trPr>
+        <w:tc>
+          <w:tcPr>
+            <w:cnfStyle w:val="001000000000" w:firstRow="0" w:lastRow="0" w:firstColumn="1" w:lastColumn="0" w:oddVBand="0" w:evenVBand="0" w:oddHBand="0" w:evenHBand="0" w:firstRowFirstColumn="0" w:firstRowLastColumn="0" w:lastRowFirstColumn="0" w:lastRowLastColumn="0"/>
+            <w:tcW w:w="846" w:type="dxa"/>
+            <w:shd w:val="clear" w:color="auto" w:fill="auto"/>
+            <w:textDirection w:val="btLr"/>
+          </w:tcPr>
+          <w:p>
+            <w:pPr>
+              <w:ind w:left="113" w:right="113"/>
+              <w:jc w:val="center"/>
+              <w:rPr>
+                <w:noProof/>
+                <w:lang w:eastAsia="de-DE"/>
+              </w:rPr>
+            </w:pPr>
+            <w:r>
+              <w:rPr>
+                <w:noProof/>
+                <w:lang w:eastAsia="de-DE"/>
+              </w:rPr>
+              <w:t>100</w:t>
+            </w:r>
+          </w:p>
+        </w:tc>
+        <w:tc>
+          <w:tcPr>
+            <w:tcW w:w="3544" w:type="dxa"/>
+            <w:shd w:val="clear" w:color="auto" w:fill="auto"/>
+          </w:tcPr>
+          <w:p>
+            <w:pPr>
+              <w:cnfStyle w:val="000000000000" w:firstRow="0" w:lastRow="0" w:firstColumn="0" w:lastColumn="0" w:oddVBand="0" w:evenVBand="0" w:oddHBand="0" w:evenHBand="0" w:firstRowFirstColumn="0" w:firstRowLastColumn="0" w:lastRowFirstColumn="0" w:lastRowLastColumn="0"/>
+            </w:pPr>
+            <w:r>
+              <w:rPr>
+                <w:noProof/>
+                <w:lang w:eastAsia="de-DE"/>
+              </w:rPr>
+              <w:drawing>
+                <wp:inline distT="0" distB="0" distL="0" distR="0" wp14:anchorId="127405F8" wp14:editId="0CF647F8">
+                  <wp:extent cx="2385010" cy="1790700"/>
+                  <wp:effectExtent l="0" t="0" r="0" b="0"/>
+                  <wp:docPr id="20" name="Grafik 20" descr="C:\Users\TEMP\AppData\Local\Microsoft\Windows\INetCache\Content.Word\2.4.2 [100] Dropout=0.1 activation = relu &amp; Adam decay=0.1-cross-entropy_loss.png"/>
+                  <wp:cNvGraphicFramePr>
+                    <a:graphicFrameLocks xmlns:a="http://schemas.openxmlformats.org/drawingml/2006/main" noChangeAspect="1"/>
+                  </wp:cNvGraphicFramePr>
+                  <a:graphic xmlns:a="http://schemas.openxmlformats.org/drawingml/2006/main">
+                    <a:graphicData uri="http://schemas.openxmlformats.org/drawingml/2006/picture">
+                      <pic:pic xmlns:pic="http://schemas.openxmlformats.org/drawingml/2006/picture">
+                        <pic:nvPicPr>
+                          <pic:cNvPr id="0" name="Picture 12" descr="C:\Users\TEMP\AppData\Local\Microsoft\Windows\INetCache\Content.Word\2.4.2 [100] Dropout=0.1 activation = relu &amp; Adam decay=0.1-cross-entropy_loss.png"/>
+                          <pic:cNvPicPr>
+                            <a:picLocks noChangeAspect="1" noChangeArrowheads="1"/>
+                          </pic:cNvPicPr>
+                        </pic:nvPicPr>
+                        <pic:blipFill>
+                          <a:blip r:embed="rId24" cstate="print">
+                            <a:extLst>
+                              <a:ext uri="{28A0092B-C50C-407E-A947-70E740481C1C}">
+                                <a14:useLocalDpi xmlns:a14="http://schemas.microsoft.com/office/drawing/2010/main" val="0"/>
+                              </a:ext>
+                            </a:extLst>
+                          </a:blip>
+                          <a:srcRect/>
+                          <a:stretch>
+                            <a:fillRect/>
+                          </a:stretch>
+                        </pic:blipFill>
+                        <pic:spPr bwMode="auto">
+                          <a:xfrm>
+                            <a:off x="0" y="0"/>
+                            <a:ext cx="2398164" cy="1800576"/>
+                          </a:xfrm>
+                          <a:prstGeom prst="rect">
+                            <a:avLst/>
+                          </a:prstGeom>
+                          <a:noFill/>
+                          <a:ln>
+                            <a:noFill/>
+                          </a:ln>
+                        </pic:spPr>
+                      </pic:pic>
+                    </a:graphicData>
+                  </a:graphic>
+                </wp:inline>
+              </w:drawing>
+            </w:r>
+          </w:p>
+        </w:tc>
+        <w:tc>
+          <w:tcPr>
+            <w:tcW w:w="3685" w:type="dxa"/>
+            <w:shd w:val="clear" w:color="auto" w:fill="auto"/>
+          </w:tcPr>
+          <w:p>
+            <w:pPr>
+              <w:cnfStyle w:val="000000000000" w:firstRow="0" w:lastRow="0" w:firstColumn="0" w:lastColumn="0" w:oddVBand="0" w:evenVBand="0" w:oddHBand="0" w:evenHBand="0" w:firstRowFirstColumn="0" w:firstRowLastColumn="0" w:lastRowFirstColumn="0" w:lastRowLastColumn="0"/>
+            </w:pPr>
+            <w:r>
+              <w:rPr>
+                <w:noProof/>
+                <w:lang w:eastAsia="de-DE"/>
+              </w:rPr>
+              <w:drawing>
+                <wp:inline distT="0" distB="0" distL="0" distR="0" wp14:anchorId="1E9B4240" wp14:editId="795447B1">
+                  <wp:extent cx="2410383" cy="1809750"/>
+                  <wp:effectExtent l="0" t="0" r="9525" b="0"/>
+                  <wp:docPr id="21" name="Grafik 21" descr="C:\Users\TEMP\AppData\Local\Microsoft\Windows\INetCache\Content.Word\2.4.2 [100] Dropout=0.1 activation = relu &amp; Adam decay=0.1-model_accuracy.png"/>
+                  <wp:cNvGraphicFramePr>
+                    <a:graphicFrameLocks xmlns:a="http://schemas.openxmlformats.org/drawingml/2006/main" noChangeAspect="1"/>
+                  </wp:cNvGraphicFramePr>
+                  <a:graphic xmlns:a="http://schemas.openxmlformats.org/drawingml/2006/main">
+                    <a:graphicData uri="http://schemas.openxmlformats.org/drawingml/2006/picture">
+                      <pic:pic xmlns:pic="http://schemas.openxmlformats.org/drawingml/2006/picture">
+                        <pic:nvPicPr>
+                          <pic:cNvPr id="0" name="Picture 14" descr="C:\Users\TEMP\AppData\Local\Microsoft\Windows\INetCache\Content.Word\2.4.2 [100] Dropout=0.1 activation = relu &amp; Adam decay=0.1-model_accuracy.png"/>
+                          <pic:cNvPicPr>
+                            <a:picLocks noChangeAspect="1" noChangeArrowheads="1"/>
+                          </pic:cNvPicPr>
+                        </pic:nvPicPr>
+                        <pic:blipFill>
+                          <a:blip r:embed="rId25" cstate="print">
+                            <a:extLst>
+                              <a:ext uri="{28A0092B-C50C-407E-A947-70E740481C1C}">
+                                <a14:useLocalDpi xmlns:a14="http://schemas.microsoft.com/office/drawing/2010/main" val="0"/>
+                              </a:ext>
+                            </a:extLst>
+                          </a:blip>
+                          <a:srcRect/>
+                          <a:stretch>
+                            <a:fillRect/>
+                          </a:stretch>
+                        </pic:blipFill>
+                        <pic:spPr bwMode="auto">
+                          <a:xfrm>
+                            <a:off x="0" y="0"/>
+                            <a:ext cx="2431171" cy="1825358"/>
+                          </a:xfrm>
+                          <a:prstGeom prst="rect">
+                            <a:avLst/>
+                          </a:prstGeom>
+                          <a:noFill/>
+                          <a:ln>
+                            <a:noFill/>
+                          </a:ln>
+                        </pic:spPr>
+                      </pic:pic>
+                    </a:graphicData>
+                  </a:graphic>
+                </wp:inline>
+              </w:drawing>
+            </w:r>
+          </w:p>
+        </w:tc>
+        <w:tc>
+          <w:tcPr>
+            <w:tcW w:w="1852" w:type="dxa"/>
+            <w:shd w:val="clear" w:color="auto" w:fill="auto"/>
+          </w:tcPr>
+          <w:p>
+            <w:pPr>
+              <w:cnfStyle w:val="000000000000" w:firstRow="0" w:lastRow="0" w:firstColumn="0" w:lastColumn="0" w:oddVBand="0" w:evenVBand="0" w:oddHBand="0" w:evenHBand="0" w:firstRowFirstColumn="0" w:firstRowLastColumn="0" w:lastRowFirstColumn="0" w:lastRowLastColumn="0"/>
+            </w:pPr>
+            <w:r>
+              <w:t xml:space="preserve">Test </w:t>
+            </w:r>
+            <w:proofErr w:type="spellStart"/>
+            <w:r>
+              <w:t>loss</w:t>
+            </w:r>
+            <w:proofErr w:type="spellEnd"/>
+            <w:r>
+              <w:t xml:space="preserve">: </w:t>
+            </w:r>
+          </w:p>
+          <w:p>
+            <w:pPr>
+              <w:cnfStyle w:val="000000000000" w:firstRow="0" w:lastRow="0" w:firstColumn="0" w:lastColumn="0" w:oddVBand="0" w:evenVBand="0" w:oddHBand="0" w:evenHBand="0" w:firstRowFirstColumn="0" w:firstRowLastColumn="0" w:lastRowFirstColumn="0" w:lastRowLastColumn="0"/>
+              <w:rPr>
+                <w:b/>
+              </w:rPr>
+            </w:pPr>
+            <w:r>
+              <w:rPr>
+                <w:b/>
+              </w:rPr>
+              <w:t>0.302877331418</w:t>
+            </w:r>
+          </w:p>
+          <w:p>
+            <w:pPr>
+              <w:cnfStyle w:val="000000000000" w:firstRow="0" w:lastRow="0" w:firstColumn="0" w:lastColumn="0" w:oddVBand="0" w:evenVBand="0" w:oddHBand="0" w:evenHBand="0" w:firstRowFirstColumn="0" w:firstRowLastColumn="0" w:lastRowFirstColumn="0" w:lastRowLastColumn="0"/>
+              <w:rPr>
+                <w:b/>
+              </w:rPr>
+            </w:pPr>
+          </w:p>
+          <w:p>
+            <w:pPr>
+              <w:cnfStyle w:val="000000000000" w:firstRow="0" w:lastRow="0" w:firstColumn="0" w:lastColumn="0" w:oddVBand="0" w:evenVBand="0" w:oddHBand="0" w:evenHBand="0" w:firstRowFirstColumn="0" w:firstRowLastColumn="0" w:lastRowFirstColumn="0" w:lastRowLastColumn="0"/>
+              <w:rPr>
+                <w:b/>
+              </w:rPr>
+            </w:pPr>
+            <w:r>
+              <w:t xml:space="preserve">Test </w:t>
+            </w:r>
+            <w:proofErr w:type="spellStart"/>
+            <w:r>
+              <w:t>accuracy</w:t>
+            </w:r>
+            <w:proofErr w:type="spellEnd"/>
+            <w:r>
+              <w:t xml:space="preserve">: </w:t>
+            </w:r>
+          </w:p>
+          <w:p>
+            <w:pPr>
+              <w:cnfStyle w:val="000000000000" w:firstRow="0" w:lastRow="0" w:firstColumn="0" w:lastColumn="0" w:oddVBand="0" w:evenVBand="0" w:oddHBand="0" w:evenHBand="0" w:firstRowFirstColumn="0" w:firstRowLastColumn="0" w:lastRowFirstColumn="0" w:lastRowLastColumn="0"/>
+              <w:rPr>
+                <w:b/>
+              </w:rPr>
+            </w:pPr>
+            <w:r>
+              <w:rPr>
+                <w:b/>
+              </w:rPr>
+              <w:t>0.9174</w:t>
+            </w:r>
+          </w:p>
+          <w:p>
+            <w:pPr>
+              <w:cnfStyle w:val="000000000000" w:firstRow="0" w:lastRow="0" w:firstColumn="0" w:lastColumn="0" w:oddVBand="0" w:evenVBand="0" w:oddHBand="0" w:evenHBand="0" w:firstRowFirstColumn="0" w:firstRowLastColumn="0" w:lastRowFirstColumn="0" w:lastRowLastColumn="0"/>
+              <w:rPr>
+                <w:b/>
+              </w:rPr>
+            </w:pPr>
+          </w:p>
+          <w:p>
+            <w:pPr>
+              <w:cnfStyle w:val="000000000000" w:firstRow="0" w:lastRow="0" w:firstColumn="0" w:lastColumn="0" w:oddVBand="0" w:evenVBand="0" w:oddHBand="0" w:evenHBand="0" w:firstRowFirstColumn="0" w:firstRowLastColumn="0" w:lastRowFirstColumn="0" w:lastRowLastColumn="0"/>
+              <w:rPr>
+                <w:b/>
+              </w:rPr>
+            </w:pPr>
+            <w:proofErr w:type="spellStart"/>
+            <w:r>
+              <w:rPr>
+                <w:b/>
+              </w:rPr>
+              <w:t>decay</w:t>
+            </w:r>
+            <w:proofErr w:type="spellEnd"/>
+            <w:r>
+              <w:rPr>
+                <w:b/>
+              </w:rPr>
+              <w:t>=0.1</w:t>
+            </w:r>
+          </w:p>
+          <w:p>
+            <w:pPr>
+              <w:cnfStyle w:val="000000000000" w:firstRow="0" w:lastRow="0" w:firstColumn="0" w:lastColumn="0" w:oddVBand="0" w:evenVBand="0" w:oddHBand="0" w:evenHBand="0" w:firstRowFirstColumn="0" w:firstRowLastColumn="0" w:lastRowFirstColumn="0" w:lastRowLastColumn="0"/>
+              <w:rPr>
+                <w:b/>
+              </w:rPr>
+            </w:pPr>
+            <w:proofErr w:type="spellStart"/>
+            <w:r>
+              <w:rPr>
+                <w:b/>
+              </w:rPr>
+              <w:t>dropout</w:t>
+            </w:r>
+            <w:proofErr w:type="spellEnd"/>
+            <w:r>
+              <w:rPr>
+                <w:b/>
+              </w:rPr>
+              <w:t>=0.1</w:t>
+            </w:r>
+          </w:p>
+        </w:tc>
+      </w:tr>
+      <w:tr>
+        <w:trPr>
+          <w:cnfStyle w:val="000000100000" w:firstRow="0" w:lastRow="0" w:firstColumn="0" w:lastColumn="0" w:oddVBand="0" w:evenVBand="0" w:oddHBand="1" w:evenHBand="0" w:firstRowFirstColumn="0" w:firstRowLastColumn="0" w:lastRowFirstColumn="0" w:lastRowLastColumn="0"/>
+          <w:cantSplit/>
+          <w:trHeight w:val="2911"/>
+        </w:trPr>
+        <w:tc>
+          <w:tcPr>
+            <w:cnfStyle w:val="001000000000" w:firstRow="0" w:lastRow="0" w:firstColumn="1" w:lastColumn="0" w:oddVBand="0" w:evenVBand="0" w:oddHBand="0" w:evenHBand="0" w:firstRowFirstColumn="0" w:firstRowLastColumn="0" w:lastRowFirstColumn="0" w:lastRowLastColumn="0"/>
+            <w:tcW w:w="846" w:type="dxa"/>
+            <w:shd w:val="clear" w:color="auto" w:fill="auto"/>
+            <w:textDirection w:val="btLr"/>
+          </w:tcPr>
+          <w:p>
+            <w:pPr>
+              <w:ind w:left="113" w:right="113"/>
+              <w:jc w:val="center"/>
+              <w:rPr>
+                <w:noProof/>
+                <w:lang w:eastAsia="de-DE"/>
+              </w:rPr>
+            </w:pPr>
+            <w:r>
+              <w:rPr>
+                <w:noProof/>
+                <w:lang w:eastAsia="de-DE"/>
+              </w:rPr>
+              <w:t>100</w:t>
+            </w:r>
+          </w:p>
+        </w:tc>
+        <w:tc>
+          <w:tcPr>
+            <w:tcW w:w="3544" w:type="dxa"/>
+            <w:shd w:val="clear" w:color="auto" w:fill="auto"/>
+          </w:tcPr>
+          <w:p>
+            <w:pPr>
+              <w:cnfStyle w:val="000000100000" w:firstRow="0" w:lastRow="0" w:firstColumn="0" w:lastColumn="0" w:oddVBand="0" w:evenVBand="0" w:oddHBand="1" w:evenHBand="0" w:firstRowFirstColumn="0" w:firstRowLastColumn="0" w:lastRowFirstColumn="0" w:lastRowLastColumn="0"/>
+            </w:pPr>
+            <w:r>
+              <w:rPr>
+                <w:noProof/>
+                <w:lang w:eastAsia="de-DE"/>
+              </w:rPr>
+              <w:drawing>
+                <wp:inline distT="0" distB="0" distL="0" distR="0" wp14:anchorId="052B3F5E" wp14:editId="05A7EE90">
+                  <wp:extent cx="2372324" cy="1781175"/>
+                  <wp:effectExtent l="0" t="0" r="9525" b="0"/>
+                  <wp:docPr id="22" name="Grafik 22" descr="C:\Users\TEMP\AppData\Local\Microsoft\Windows\INetCache\Content.Word\2.4.2 [100] Dropout=0.2 activation = relu &amp; Adam decay=0.1-cross-entropy_loss.png"/>
+                  <wp:cNvGraphicFramePr>
+                    <a:graphicFrameLocks xmlns:a="http://schemas.openxmlformats.org/drawingml/2006/main" noChangeAspect="1"/>
+                  </wp:cNvGraphicFramePr>
+                  <a:graphic xmlns:a="http://schemas.openxmlformats.org/drawingml/2006/main">
+                    <a:graphicData uri="http://schemas.openxmlformats.org/drawingml/2006/picture">
+                      <pic:pic xmlns:pic="http://schemas.openxmlformats.org/drawingml/2006/picture">
+                        <pic:nvPicPr>
+                          <pic:cNvPr id="0" name="Picture 16" descr="C:\Users\TEMP\AppData\Local\Microsoft\Windows\INetCache\Content.Word\2.4.2 [100] Dropout=0.2 activation = relu &amp; Adam decay=0.1-cross-entropy_loss.png"/>
+                          <pic:cNvPicPr>
+                            <a:picLocks noChangeAspect="1" noChangeArrowheads="1"/>
+                          </pic:cNvPicPr>
+                        </pic:nvPicPr>
+                        <pic:blipFill>
+                          <a:blip r:embed="rId26" cstate="print">
+                            <a:extLst>
+                              <a:ext uri="{28A0092B-C50C-407E-A947-70E740481C1C}">
+                                <a14:useLocalDpi xmlns:a14="http://schemas.microsoft.com/office/drawing/2010/main" val="0"/>
+                              </a:ext>
+                            </a:extLst>
+                          </a:blip>
+                          <a:srcRect/>
+                          <a:stretch>
+                            <a:fillRect/>
+                          </a:stretch>
+                        </pic:blipFill>
+                        <pic:spPr bwMode="auto">
+                          <a:xfrm>
+                            <a:off x="0" y="0"/>
+                            <a:ext cx="2382758" cy="1789009"/>
+                          </a:xfrm>
+                          <a:prstGeom prst="rect">
+                            <a:avLst/>
+                          </a:prstGeom>
+                          <a:noFill/>
+                          <a:ln>
+                            <a:noFill/>
+                          </a:ln>
+                        </pic:spPr>
+                      </pic:pic>
+                    </a:graphicData>
+                  </a:graphic>
+                </wp:inline>
+              </w:drawing>
+            </w:r>
+          </w:p>
+        </w:tc>
+        <w:tc>
+          <w:tcPr>
+            <w:tcW w:w="3685" w:type="dxa"/>
+            <w:shd w:val="clear" w:color="auto" w:fill="auto"/>
+          </w:tcPr>
+          <w:p>
+            <w:pPr>
+              <w:cnfStyle w:val="000000100000" w:firstRow="0" w:lastRow="0" w:firstColumn="0" w:lastColumn="0" w:oddVBand="0" w:evenVBand="0" w:oddHBand="1" w:evenHBand="0" w:firstRowFirstColumn="0" w:firstRowLastColumn="0" w:lastRowFirstColumn="0" w:lastRowLastColumn="0"/>
+            </w:pPr>
+            <w:r>
+              <w:rPr>
+                <w:noProof/>
+                <w:lang w:eastAsia="de-DE"/>
+              </w:rPr>
+              <w:drawing>
+                <wp:inline distT="0" distB="0" distL="0" distR="0" wp14:anchorId="1D703FAE" wp14:editId="3D772528">
+                  <wp:extent cx="2447925" cy="1837938"/>
+                  <wp:effectExtent l="0" t="0" r="0" b="0"/>
+                  <wp:docPr id="23" name="Grafik 23" descr="C:\Users\TEMP\AppData\Local\Microsoft\Windows\INetCache\Content.Word\2.4.2 [100] Dropout=0.2 activation = relu &amp; Adam decay=0.1-model_accuracy.png"/>
+                  <wp:cNvGraphicFramePr>
+                    <a:graphicFrameLocks xmlns:a="http://schemas.openxmlformats.org/drawingml/2006/main" noChangeAspect="1"/>
+                  </wp:cNvGraphicFramePr>
+                  <a:graphic xmlns:a="http://schemas.openxmlformats.org/drawingml/2006/main">
+                    <a:graphicData uri="http://schemas.openxmlformats.org/drawingml/2006/picture">
+                      <pic:pic xmlns:pic="http://schemas.openxmlformats.org/drawingml/2006/picture">
+                        <pic:nvPicPr>
+                          <pic:cNvPr id="0" name="Picture 18" descr="C:\Users\TEMP\AppData\Local\Microsoft\Windows\INetCache\Content.Word\2.4.2 [100] Dropout=0.2 activation = relu &amp; Adam decay=0.1-model_accuracy.png"/>
+                          <pic:cNvPicPr>
+                            <a:picLocks noChangeAspect="1" noChangeArrowheads="1"/>
+                          </pic:cNvPicPr>
+                        </pic:nvPicPr>
+                        <pic:blipFill>
+                          <a:blip r:embed="rId27" cstate="print">
+                            <a:extLst>
+                              <a:ext uri="{28A0092B-C50C-407E-A947-70E740481C1C}">
+                                <a14:useLocalDpi xmlns:a14="http://schemas.microsoft.com/office/drawing/2010/main" val="0"/>
+                              </a:ext>
+                            </a:extLst>
+                          </a:blip>
+                          <a:srcRect/>
+                          <a:stretch>
+                            <a:fillRect/>
+                          </a:stretch>
+                        </pic:blipFill>
+                        <pic:spPr bwMode="auto">
+                          <a:xfrm>
+                            <a:off x="0" y="0"/>
+                            <a:ext cx="2472418" cy="1856327"/>
+                          </a:xfrm>
+                          <a:prstGeom prst="rect">
+                            <a:avLst/>
+                          </a:prstGeom>
+                          <a:noFill/>
+                          <a:ln>
+                            <a:noFill/>
+                          </a:ln>
+                        </pic:spPr>
+                      </pic:pic>
+                    </a:graphicData>
+                  </a:graphic>
+                </wp:inline>
+              </w:drawing>
+            </w:r>
+          </w:p>
+        </w:tc>
+        <w:tc>
+          <w:tcPr>
+            <w:tcW w:w="1852" w:type="dxa"/>
+            <w:shd w:val="clear" w:color="auto" w:fill="auto"/>
+          </w:tcPr>
+          <w:p>
+            <w:pPr>
+              <w:cnfStyle w:val="000000100000" w:firstRow="0" w:lastRow="0" w:firstColumn="0" w:lastColumn="0" w:oddVBand="0" w:evenVBand="0" w:oddHBand="1" w:evenHBand="0" w:firstRowFirstColumn="0" w:firstRowLastColumn="0" w:lastRowFirstColumn="0" w:lastRowLastColumn="0"/>
+              <w:rPr>
+                <w:b/>
+              </w:rPr>
+            </w:pPr>
+            <w:r>
+              <w:t xml:space="preserve">Test </w:t>
+            </w:r>
+            <w:proofErr w:type="spellStart"/>
+            <w:r>
+              <w:t>loss</w:t>
+            </w:r>
+            <w:proofErr w:type="spellEnd"/>
+            <w:r>
+              <w:t xml:space="preserve">: </w:t>
+            </w:r>
+          </w:p>
+          <w:p>
+            <w:pPr>
+              <w:cnfStyle w:val="000000100000" w:firstRow="0" w:lastRow="0" w:firstColumn="0" w:lastColumn="0" w:oddVBand="0" w:evenVBand="0" w:oddHBand="1" w:evenHBand="0" w:firstRowFirstColumn="0" w:firstRowLastColumn="0" w:lastRowFirstColumn="0" w:lastRowLastColumn="0"/>
+              <w:rPr>
+                <w:b/>
+              </w:rPr>
+            </w:pPr>
+            <w:r>
+              <w:rPr>
+                <w:b/>
+              </w:rPr>
+              <w:t>0.180879609174</w:t>
+            </w:r>
+          </w:p>
+          <w:p>
+            <w:pPr>
+              <w:cnfStyle w:val="000000100000" w:firstRow="0" w:lastRow="0" w:firstColumn="0" w:lastColumn="0" w:oddVBand="0" w:evenVBand="0" w:oddHBand="1" w:evenHBand="0" w:firstRowFirstColumn="0" w:firstRowLastColumn="0" w:lastRowFirstColumn="0" w:lastRowLastColumn="0"/>
+              <w:rPr>
+                <w:b/>
+              </w:rPr>
+            </w:pPr>
+          </w:p>
+          <w:p>
+            <w:pPr>
+              <w:cnfStyle w:val="000000100000" w:firstRow="0" w:lastRow="0" w:firstColumn="0" w:lastColumn="0" w:oddVBand="0" w:evenVBand="0" w:oddHBand="1" w:evenHBand="0" w:firstRowFirstColumn="0" w:firstRowLastColumn="0" w:lastRowFirstColumn="0" w:lastRowLastColumn="0"/>
+              <w:rPr>
+                <w:b/>
+              </w:rPr>
+            </w:pPr>
+            <w:r>
+              <w:t xml:space="preserve">Test </w:t>
+            </w:r>
+            <w:proofErr w:type="spellStart"/>
+            <w:r>
+              <w:t>accuracy</w:t>
+            </w:r>
+            <w:proofErr w:type="spellEnd"/>
+            <w:r>
+              <w:t xml:space="preserve">: </w:t>
+            </w:r>
+          </w:p>
+          <w:p>
+            <w:pPr>
+              <w:cnfStyle w:val="000000100000" w:firstRow="0" w:lastRow="0" w:firstColumn="0" w:lastColumn="0" w:oddVBand="0" w:evenVBand="0" w:oddHBand="1" w:evenHBand="0" w:firstRowFirstColumn="0" w:firstRowLastColumn="0" w:lastRowFirstColumn="0" w:lastRowLastColumn="0"/>
+              <w:rPr>
+                <w:b/>
+              </w:rPr>
+            </w:pPr>
+            <w:r>
+              <w:rPr>
+                <w:b/>
+              </w:rPr>
+              <w:t>0.9482</w:t>
+            </w:r>
+          </w:p>
+          <w:p>
+            <w:pPr>
+              <w:cnfStyle w:val="000000100000" w:firstRow="0" w:lastRow="0" w:firstColumn="0" w:lastColumn="0" w:oddVBand="0" w:evenVBand="0" w:oddHBand="1" w:evenHBand="0" w:firstRowFirstColumn="0" w:firstRowLastColumn="0" w:lastRowFirstColumn="0" w:lastRowLastColumn="0"/>
+              <w:rPr>
+                <w:b/>
+              </w:rPr>
+            </w:pPr>
+          </w:p>
+          <w:p>
+            <w:pPr>
+              <w:cnfStyle w:val="000000100000" w:firstRow="0" w:lastRow="0" w:firstColumn="0" w:lastColumn="0" w:oddVBand="0" w:evenVBand="0" w:oddHBand="1" w:evenHBand="0" w:firstRowFirstColumn="0" w:firstRowLastColumn="0" w:lastRowFirstColumn="0" w:lastRowLastColumn="0"/>
+              <w:rPr>
+                <w:b/>
+              </w:rPr>
+            </w:pPr>
+            <w:proofErr w:type="spellStart"/>
+            <w:r>
+              <w:rPr>
+                <w:b/>
+              </w:rPr>
+              <w:t>decay</w:t>
+            </w:r>
+            <w:proofErr w:type="spellEnd"/>
+            <w:r>
+              <w:rPr>
+                <w:b/>
+              </w:rPr>
+              <w:t>=0.1</w:t>
+            </w:r>
+          </w:p>
+          <w:p>
+            <w:pPr>
+              <w:cnfStyle w:val="000000100000" w:firstRow="0" w:lastRow="0" w:firstColumn="0" w:lastColumn="0" w:oddVBand="0" w:evenVBand="0" w:oddHBand="1" w:evenHBand="0" w:firstRowFirstColumn="0" w:firstRowLastColumn="0" w:lastRowFirstColumn="0" w:lastRowLastColumn="0"/>
+            </w:pPr>
+            <w:proofErr w:type="spellStart"/>
+            <w:r>
+              <w:rPr>
+                <w:b/>
+              </w:rPr>
+              <w:t>dropout</w:t>
+            </w:r>
+            <w:proofErr w:type="spellEnd"/>
+            <w:r>
+              <w:rPr>
+                <w:b/>
+              </w:rPr>
+              <w:t>=0.2</w:t>
+            </w:r>
+          </w:p>
+        </w:tc>
+      </w:tr>
+      <w:tr>
+        <w:trPr>
+          <w:cantSplit/>
+          <w:trHeight w:val="2911"/>
+        </w:trPr>
+        <w:tc>
+          <w:tcPr>
+            <w:cnfStyle w:val="001000000000" w:firstRow="0" w:lastRow="0" w:firstColumn="1" w:lastColumn="0" w:oddVBand="0" w:evenVBand="0" w:oddHBand="0" w:evenHBand="0" w:firstRowFirstColumn="0" w:firstRowLastColumn="0" w:lastRowFirstColumn="0" w:lastRowLastColumn="0"/>
+            <w:tcW w:w="846" w:type="dxa"/>
+            <w:shd w:val="clear" w:color="auto" w:fill="auto"/>
+            <w:textDirection w:val="btLr"/>
+          </w:tcPr>
+          <w:p>
+            <w:pPr>
+              <w:ind w:left="113" w:right="113"/>
+              <w:jc w:val="center"/>
+              <w:rPr>
+                <w:noProof/>
+                <w:lang w:eastAsia="de-DE"/>
+              </w:rPr>
+            </w:pPr>
+            <w:r>
+              <w:rPr>
+                <w:noProof/>
+                <w:lang w:eastAsia="de-DE"/>
+              </w:rPr>
+              <w:t>300</w:t>
+            </w:r>
+          </w:p>
+        </w:tc>
+        <w:tc>
+          <w:tcPr>
+            <w:tcW w:w="3544" w:type="dxa"/>
+            <w:shd w:val="clear" w:color="auto" w:fill="auto"/>
+          </w:tcPr>
+          <w:p>
+            <w:pPr>
+              <w:cnfStyle w:val="000000000000" w:firstRow="0" w:lastRow="0" w:firstColumn="0" w:lastColumn="0" w:oddVBand="0" w:evenVBand="0" w:oddHBand="0" w:evenHBand="0" w:firstRowFirstColumn="0" w:firstRowLastColumn="0" w:lastRowFirstColumn="0" w:lastRowLastColumn="0"/>
+              <w:rPr>
+                <w:noProof/>
+                <w:lang w:eastAsia="de-DE"/>
+              </w:rPr>
+            </w:pPr>
+            <w:r>
+              <w:rPr>
+                <w:noProof/>
+                <w:lang w:eastAsia="de-DE"/>
+              </w:rPr>
+              <w:drawing>
+                <wp:inline distT="0" distB="0" distL="0" distR="0" wp14:anchorId="608C67C9" wp14:editId="76662778">
+                  <wp:extent cx="2385010" cy="1790700"/>
+                  <wp:effectExtent l="0" t="0" r="0" b="0"/>
+                  <wp:docPr id="24" name="Grafik 24" descr="C:\Users\TEMP\AppData\Local\Microsoft\Windows\INetCache\Content.Word\2.4.2 [300] Dropout=0.2 activation = relu &amp; Adam decay=0.1-cross-entropy_loss.png"/>
+                  <wp:cNvGraphicFramePr>
+                    <a:graphicFrameLocks xmlns:a="http://schemas.openxmlformats.org/drawingml/2006/main" noChangeAspect="1"/>
+                  </wp:cNvGraphicFramePr>
+                  <a:graphic xmlns:a="http://schemas.openxmlformats.org/drawingml/2006/main">
+                    <a:graphicData uri="http://schemas.openxmlformats.org/drawingml/2006/picture">
+                      <pic:pic xmlns:pic="http://schemas.openxmlformats.org/drawingml/2006/picture">
+                        <pic:nvPicPr>
+                          <pic:cNvPr id="0" name="Picture 20" descr="C:\Users\TEMP\AppData\Local\Microsoft\Windows\INetCache\Content.Word\2.4.2 [300] Dropout=0.2 activation = relu &amp; Adam decay=0.1-cross-entropy_loss.png"/>
+                          <pic:cNvPicPr>
+                            <a:picLocks noChangeAspect="1" noChangeArrowheads="1"/>
+                          </pic:cNvPicPr>
+                        </pic:nvPicPr>
+                        <pic:blipFill>
+                          <a:blip r:embed="rId28" cstate="print">
+                            <a:extLst>
+                              <a:ext uri="{28A0092B-C50C-407E-A947-70E740481C1C}">
+                                <a14:useLocalDpi xmlns:a14="http://schemas.microsoft.com/office/drawing/2010/main" val="0"/>
+                              </a:ext>
+                            </a:extLst>
+                          </a:blip>
+                          <a:srcRect/>
+                          <a:stretch>
+                            <a:fillRect/>
+                          </a:stretch>
+                        </pic:blipFill>
+                        <pic:spPr bwMode="auto">
+                          <a:xfrm>
+                            <a:off x="0" y="0"/>
+                            <a:ext cx="2399811" cy="1801813"/>
+                          </a:xfrm>
+                          <a:prstGeom prst="rect">
+                            <a:avLst/>
+                          </a:prstGeom>
+                          <a:noFill/>
+                          <a:ln>
+                            <a:noFill/>
+                          </a:ln>
+                        </pic:spPr>
+                      </pic:pic>
+                    </a:graphicData>
+                  </a:graphic>
+                </wp:inline>
+              </w:drawing>
+            </w:r>
+          </w:p>
+        </w:tc>
+        <w:tc>
+          <w:tcPr>
+            <w:tcW w:w="3685" w:type="dxa"/>
+            <w:shd w:val="clear" w:color="auto" w:fill="auto"/>
+          </w:tcPr>
+          <w:p>
+            <w:pPr>
+              <w:cnfStyle w:val="000000000000" w:firstRow="0" w:lastRow="0" w:firstColumn="0" w:lastColumn="0" w:oddVBand="0" w:evenVBand="0" w:oddHBand="0" w:evenHBand="0" w:firstRowFirstColumn="0" w:firstRowLastColumn="0" w:lastRowFirstColumn="0" w:lastRowLastColumn="0"/>
+              <w:rPr>
+                <w:noProof/>
+                <w:lang w:eastAsia="de-DE"/>
+              </w:rPr>
+            </w:pPr>
+            <w:r>
+              <w:rPr>
+                <w:noProof/>
+                <w:lang w:eastAsia="de-DE"/>
+              </w:rPr>
+              <w:drawing>
+                <wp:inline distT="0" distB="0" distL="0" distR="0" wp14:anchorId="6DDDAD54" wp14:editId="26E88E40">
+                  <wp:extent cx="2461127" cy="1847850"/>
+                  <wp:effectExtent l="0" t="0" r="0" b="0"/>
+                  <wp:docPr id="25" name="Grafik 25" descr="C:\Users\TEMP\AppData\Local\Microsoft\Windows\INetCache\Content.Word\2.4.2 [300] Dropout=0.2 activation = relu &amp; Adam decay=0.1-model_accuracy.png"/>
+                  <wp:cNvGraphicFramePr>
+                    <a:graphicFrameLocks xmlns:a="http://schemas.openxmlformats.org/drawingml/2006/main" noChangeAspect="1"/>
+                  </wp:cNvGraphicFramePr>
+                  <a:graphic xmlns:a="http://schemas.openxmlformats.org/drawingml/2006/main">
+                    <a:graphicData uri="http://schemas.openxmlformats.org/drawingml/2006/picture">
+                      <pic:pic xmlns:pic="http://schemas.openxmlformats.org/drawingml/2006/picture">
+                        <pic:nvPicPr>
+                          <pic:cNvPr id="0" name="Picture 22" descr="C:\Users\TEMP\AppData\Local\Microsoft\Windows\INetCache\Content.Word\2.4.2 [300] Dropout=0.2 activation = relu &amp; Adam decay=0.1-model_accuracy.png"/>
+                          <pic:cNvPicPr>
+                            <a:picLocks noChangeAspect="1" noChangeArrowheads="1"/>
+                          </pic:cNvPicPr>
+                        </pic:nvPicPr>
+                        <pic:blipFill>
+                          <a:blip r:embed="rId29" cstate="print">
+                            <a:extLst>
+                              <a:ext uri="{28A0092B-C50C-407E-A947-70E740481C1C}">
+                                <a14:useLocalDpi xmlns:a14="http://schemas.microsoft.com/office/drawing/2010/main" val="0"/>
+                              </a:ext>
+                            </a:extLst>
+                          </a:blip>
+                          <a:srcRect/>
+                          <a:stretch>
+                            <a:fillRect/>
+                          </a:stretch>
+                        </pic:blipFill>
+                        <pic:spPr bwMode="auto">
+                          <a:xfrm>
+                            <a:off x="0" y="0"/>
+                            <a:ext cx="2490830" cy="1870151"/>
+                          </a:xfrm>
+                          <a:prstGeom prst="rect">
+                            <a:avLst/>
+                          </a:prstGeom>
+                          <a:noFill/>
+                          <a:ln>
+                            <a:noFill/>
+                          </a:ln>
+                        </pic:spPr>
+                      </pic:pic>
+                    </a:graphicData>
+                  </a:graphic>
+                </wp:inline>
+              </w:drawing>
+            </w:r>
+          </w:p>
+        </w:tc>
+        <w:tc>
+          <w:tcPr>
+            <w:tcW w:w="1852" w:type="dxa"/>
+            <w:shd w:val="clear" w:color="auto" w:fill="auto"/>
+          </w:tcPr>
+          <w:p>
+            <w:pPr>
+              <w:cnfStyle w:val="000000000000" w:firstRow="0" w:lastRow="0" w:firstColumn="0" w:lastColumn="0" w:oddVBand="0" w:evenVBand="0" w:oddHBand="0" w:evenHBand="0" w:firstRowFirstColumn="0" w:firstRowLastColumn="0" w:lastRowFirstColumn="0" w:lastRowLastColumn="0"/>
+              <w:rPr>
+                <w:b/>
+              </w:rPr>
+            </w:pPr>
+            <w:r>
+              <w:t xml:space="preserve">Test </w:t>
+            </w:r>
+            <w:proofErr w:type="spellStart"/>
+            <w:r>
+              <w:t>loss</w:t>
+            </w:r>
+            <w:proofErr w:type="spellEnd"/>
+            <w:r>
+              <w:t xml:space="preserve">: </w:t>
+            </w:r>
+          </w:p>
+          <w:p>
+            <w:pPr>
+              <w:cnfStyle w:val="000000000000" w:firstRow="0" w:lastRow="0" w:firstColumn="0" w:lastColumn="0" w:oddVBand="0" w:evenVBand="0" w:oddHBand="0" w:evenHBand="0" w:firstRowFirstColumn="0" w:firstRowLastColumn="0" w:lastRowFirstColumn="0" w:lastRowLastColumn="0"/>
+              <w:rPr>
+                <w:b/>
+              </w:rPr>
+            </w:pPr>
+            <w:r>
+              <w:rPr>
+                <w:b/>
+              </w:rPr>
+              <w:t>0.175914991759</w:t>
+            </w:r>
+          </w:p>
+          <w:p>
+            <w:pPr>
+              <w:cnfStyle w:val="000000000000" w:firstRow="0" w:lastRow="0" w:firstColumn="0" w:lastColumn="0" w:oddVBand="0" w:evenVBand="0" w:oddHBand="0" w:evenHBand="0" w:firstRowFirstColumn="0" w:firstRowLastColumn="0" w:lastRowFirstColumn="0" w:lastRowLastColumn="0"/>
+              <w:rPr>
+                <w:b/>
+              </w:rPr>
+            </w:pPr>
+          </w:p>
+          <w:p>
+            <w:pPr>
+              <w:cnfStyle w:val="000000000000" w:firstRow="0" w:lastRow="0" w:firstColumn="0" w:lastColumn="0" w:oddVBand="0" w:evenVBand="0" w:oddHBand="0" w:evenHBand="0" w:firstRowFirstColumn="0" w:firstRowLastColumn="0" w:lastRowFirstColumn="0" w:lastRowLastColumn="0"/>
+              <w:rPr>
+                <w:b/>
+              </w:rPr>
+            </w:pPr>
+            <w:r>
+              <w:t xml:space="preserve">Test </w:t>
+            </w:r>
+            <w:proofErr w:type="spellStart"/>
+            <w:r>
+              <w:t>accuracy</w:t>
+            </w:r>
+            <w:proofErr w:type="spellEnd"/>
+            <w:r>
+              <w:t xml:space="preserve">: </w:t>
+            </w:r>
+          </w:p>
+          <w:p>
+            <w:pPr>
+              <w:cnfStyle w:val="000000000000" w:firstRow="0" w:lastRow="0" w:firstColumn="0" w:lastColumn="0" w:oddVBand="0" w:evenVBand="0" w:oddHBand="0" w:evenHBand="0" w:firstRowFirstColumn="0" w:firstRowLastColumn="0" w:lastRowFirstColumn="0" w:lastRowLastColumn="0"/>
+              <w:rPr>
+                <w:b/>
+              </w:rPr>
+            </w:pPr>
+            <w:r>
+              <w:rPr>
+                <w:b/>
+              </w:rPr>
+              <w:t>0.9472</w:t>
+            </w:r>
+          </w:p>
+          <w:p>
+            <w:pPr>
+              <w:cnfStyle w:val="000000000000" w:firstRow="0" w:lastRow="0" w:firstColumn="0" w:lastColumn="0" w:oddVBand="0" w:evenVBand="0" w:oddHBand="0" w:evenHBand="0" w:firstRowFirstColumn="0" w:firstRowLastColumn="0" w:lastRowFirstColumn="0" w:lastRowLastColumn="0"/>
+              <w:rPr>
+                <w:b/>
+              </w:rPr>
+            </w:pPr>
+          </w:p>
+          <w:p>
+            <w:pPr>
+              <w:cnfStyle w:val="000000000000" w:firstRow="0" w:lastRow="0" w:firstColumn="0" w:lastColumn="0" w:oddVBand="0" w:evenVBand="0" w:oddHBand="0" w:evenHBand="0" w:firstRowFirstColumn="0" w:firstRowLastColumn="0" w:lastRowFirstColumn="0" w:lastRowLastColumn="0"/>
+              <w:rPr>
+                <w:b/>
+              </w:rPr>
+            </w:pPr>
+            <w:proofErr w:type="spellStart"/>
+            <w:r>
+              <w:rPr>
+                <w:b/>
+              </w:rPr>
+              <w:t>decay</w:t>
+            </w:r>
+            <w:proofErr w:type="spellEnd"/>
+            <w:r>
+              <w:rPr>
+                <w:b/>
+              </w:rPr>
+              <w:t>=0.1</w:t>
+            </w:r>
+          </w:p>
+          <w:p>
+            <w:pPr>
+              <w:cnfStyle w:val="000000000000" w:firstRow="0" w:lastRow="0" w:firstColumn="0" w:lastColumn="0" w:oddVBand="0" w:evenVBand="0" w:oddHBand="0" w:evenHBand="0" w:firstRowFirstColumn="0" w:firstRowLastColumn="0" w:lastRowFirstColumn="0" w:lastRowLastColumn="0"/>
+            </w:pPr>
+            <w:proofErr w:type="spellStart"/>
+            <w:r>
+              <w:rPr>
+                <w:b/>
+              </w:rPr>
+              <w:t>dropout</w:t>
+            </w:r>
+            <w:proofErr w:type="spellEnd"/>
+            <w:r>
+              <w:rPr>
+                <w:b/>
+              </w:rPr>
+              <w:t>=0.2</w:t>
+            </w:r>
+          </w:p>
+        </w:tc>
+      </w:tr>
+    </w:tbl>
+    <w:p/>
+    <w:p>
+      <w:pPr>
+        <w:pStyle w:val="Listenabsatz"/>
+        <w:keepNext/>
+        <w:keepLines/>
+        <w:numPr>
+          <w:ilvl w:val="2"/>
+          <w:numId w:val="4"/>
+        </w:numPr>
+        <w:spacing w:before="40" w:after="0"/>
+        <w:contextualSpacing w:val="0"/>
+        <w:outlineLvl w:val="3"/>
+        <w:rPr>
+          <w:rFonts w:asciiTheme="majorHAnsi" w:eastAsiaTheme="majorEastAsia" w:hAnsiTheme="majorHAnsi" w:cstheme="majorBidi"/>
+          <w:i/>
+          <w:iCs/>
+          <w:vanish/>
+          <w:color w:val="2F5496" w:themeColor="accent1" w:themeShade="BF"/>
+        </w:rPr>
+      </w:pPr>
+    </w:p>
+    <w:p>
+      <w:pPr>
+        <w:pStyle w:val="Listenabsatz"/>
+        <w:keepNext/>
+        <w:keepLines/>
+        <w:numPr>
+          <w:ilvl w:val="2"/>
+          <w:numId w:val="4"/>
+        </w:numPr>
+        <w:spacing w:before="40" w:after="0"/>
+        <w:contextualSpacing w:val="0"/>
+        <w:outlineLvl w:val="3"/>
+        <w:rPr>
+          <w:rFonts w:asciiTheme="majorHAnsi" w:eastAsiaTheme="majorEastAsia" w:hAnsiTheme="majorHAnsi" w:cstheme="majorBidi"/>
+          <w:i/>
+          <w:iCs/>
+          <w:vanish/>
+          <w:color w:val="2F5496" w:themeColor="accent1" w:themeShade="BF"/>
+        </w:rPr>
+      </w:pPr>
     </w:p>
     <w:p>
       <w:pPr>
@@ -4569,6 +5895,11 @@
     </w:p>
     <w:p/>
     <w:p>
+      <w:r>
+        <w:br w:type="page"/>
+      </w:r>
+    </w:p>
+    <w:p>
       <w:pPr>
         <w:pStyle w:val="berschrift1"/>
         <w:numPr>
@@ -4576,9 +5907,10 @@
           <w:numId w:val="4"/>
         </w:numPr>
       </w:pPr>
-      <w:bookmarkStart w:id="10" w:name="_Toc485419256"/>
+      <w:bookmarkStart w:id="9" w:name="_Toc485419256"/>
       <w:proofErr w:type="spellStart"/>
       <w:r>
+        <w:lastRenderedPageBreak/>
         <w:t>Convolutional</w:t>
       </w:r>
       <w:proofErr w:type="spellEnd"/>
@@ -4593,8 +5925,861 @@
       <w:r>
         <w:t xml:space="preserve"> Network (CNN)</w:t>
       </w:r>
-      <w:bookmarkEnd w:id="10"/>
+      <w:bookmarkEnd w:id="9"/>
     </w:p>
+    <w:p>
+      <w:pPr>
+        <w:pStyle w:val="berschrift4"/>
+        <w:numPr>
+          <w:ilvl w:val="1"/>
+          <w:numId w:val="4"/>
+        </w:numPr>
+      </w:pPr>
+      <w:r>
+        <w:t>Beschreibung</w:t>
+      </w:r>
+    </w:p>
+    <w:p>
+      <w:pPr>
+        <w:ind w:left="708"/>
+      </w:pPr>
+      <w:r>
+        <w:t xml:space="preserve">Verändern Sie zunächst die Vorverarbeitung der Trainings- und Testdaten. Die zuvor verwendete AneinanderreihungvonSpaltenderPixel-Matrizenwirdnunnichtmehrbenötigt. </w:t>
+      </w:r>
+      <w:proofErr w:type="spellStart"/>
+      <w:r>
+        <w:t>StattdessenmusseineDimension</w:t>
+      </w:r>
+      <w:proofErr w:type="spellEnd"/>
+      <w:r>
+        <w:t xml:space="preserve"> hinzugefügt werden, damit die Daten mit den auszuführenden </w:t>
+      </w:r>
+      <w:proofErr w:type="spellStart"/>
+      <w:r>
+        <w:t>TensorFlow</w:t>
+      </w:r>
+      <w:proofErr w:type="spellEnd"/>
+      <w:r>
+        <w:t>-Funktionen kompatibel sind.</w:t>
+      </w:r>
+    </w:p>
+    <w:p>
+      <w:pPr>
+        <w:ind w:left="708"/>
+      </w:pPr>
+      <w:r>
+        <w:t xml:space="preserve">Trainieren Sie das Modell für EPOCHS=15 Iterationen. Dabei sollten Sie ein sehr gutes Ergebnis feststellen. Sie können ebenfalls eine größere Anzahl EPOCHS ausprobieren und beobachten, wann das Training konvergiert. Des Weiteren können anstatt von Adam auch die </w:t>
+      </w:r>
+      <w:proofErr w:type="spellStart"/>
+      <w:r>
+        <w:t>Optimizer</w:t>
+      </w:r>
+      <w:proofErr w:type="spellEnd"/>
+      <w:r>
+        <w:t xml:space="preserve"> </w:t>
+      </w:r>
+      <w:proofErr w:type="spellStart"/>
+      <w:r>
+        <w:t>Adadelta</w:t>
+      </w:r>
+      <w:proofErr w:type="spellEnd"/>
+      <w:r>
+        <w:t xml:space="preserve"> oder </w:t>
+      </w:r>
+      <w:proofErr w:type="spellStart"/>
+      <w:r>
+        <w:t>RMSprop</w:t>
+      </w:r>
+      <w:proofErr w:type="spellEnd"/>
+      <w:r>
+        <w:t xml:space="preserve"> ausprobieren. Plotten Sie die Ergebnisse und nehmen Sie die Plots in das Protokoll auf.</w:t>
+      </w:r>
+    </w:p>
+    <w:p>
+      <w:pPr>
+        <w:pStyle w:val="berschrift4"/>
+        <w:numPr>
+          <w:ilvl w:val="1"/>
+          <w:numId w:val="4"/>
+        </w:numPr>
+      </w:pPr>
+      <w:r>
+        <w:t>Plots</w:t>
+      </w:r>
+    </w:p>
+    <w:tbl>
+      <w:tblPr>
+        <w:tblStyle w:val="Gitternetztabelle4"/>
+        <w:tblW w:w="9927" w:type="dxa"/>
+        <w:tblLayout w:type="fixed"/>
+        <w:tblLook w:val="04A0" w:firstRow="1" w:lastRow="0" w:firstColumn="1" w:lastColumn="0" w:noHBand="0" w:noVBand="1"/>
+      </w:tblPr>
+      <w:tblGrid>
+        <w:gridCol w:w="846"/>
+        <w:gridCol w:w="3544"/>
+        <w:gridCol w:w="3685"/>
+        <w:gridCol w:w="1852"/>
+      </w:tblGrid>
+      <w:tr>
+        <w:trPr>
+          <w:cnfStyle w:val="100000000000" w:firstRow="1" w:lastRow="0" w:firstColumn="0" w:lastColumn="0" w:oddVBand="0" w:evenVBand="0" w:oddHBand="0" w:evenHBand="0" w:firstRowFirstColumn="0" w:firstRowLastColumn="0" w:lastRowFirstColumn="0" w:lastRowLastColumn="0"/>
+          <w:trHeight w:val="298"/>
+        </w:trPr>
+        <w:tc>
+          <w:tcPr>
+            <w:cnfStyle w:val="001000000000" w:firstRow="0" w:lastRow="0" w:firstColumn="1" w:lastColumn="0" w:oddVBand="0" w:evenVBand="0" w:oddHBand="0" w:evenHBand="0" w:firstRowFirstColumn="0" w:firstRowLastColumn="0" w:lastRowFirstColumn="0" w:lastRowLastColumn="0"/>
+            <w:tcW w:w="9927" w:type="dxa"/>
+            <w:gridSpan w:val="4"/>
+          </w:tcPr>
+          <w:p>
+            <w:pPr>
+              <w:tabs>
+                <w:tab w:val="center" w:pos="4855"/>
+                <w:tab w:val="left" w:pos="8160"/>
+              </w:tabs>
+            </w:pPr>
+            <w:r>
+              <w:tab/>
+            </w:r>
+            <w:r>
+              <w:t>CNN</w:t>
+            </w:r>
+            <w:r>
+              <w:t xml:space="preserve"> Netz</w:t>
+            </w:r>
+            <w:r>
+              <w:tab/>
+            </w:r>
+          </w:p>
+        </w:tc>
+      </w:tr>
+      <w:tr>
+        <w:trPr>
+          <w:cnfStyle w:val="000000100000" w:firstRow="0" w:lastRow="0" w:firstColumn="0" w:lastColumn="0" w:oddVBand="0" w:evenVBand="0" w:oddHBand="1" w:evenHBand="0" w:firstRowFirstColumn="0" w:firstRowLastColumn="0" w:lastRowFirstColumn="0" w:lastRowLastColumn="0"/>
+          <w:trHeight w:val="298"/>
+        </w:trPr>
+        <w:tc>
+          <w:tcPr>
+            <w:cnfStyle w:val="001000000000" w:firstRow="0" w:lastRow="0" w:firstColumn="1" w:lastColumn="0" w:oddVBand="0" w:evenVBand="0" w:oddHBand="0" w:evenHBand="0" w:firstRowFirstColumn="0" w:firstRowLastColumn="0" w:lastRowFirstColumn="0" w:lastRowLastColumn="0"/>
+            <w:tcW w:w="846" w:type="dxa"/>
+            <w:shd w:val="clear" w:color="auto" w:fill="FFFFFF" w:themeFill="background1"/>
+          </w:tcPr>
+          <w:p>
+            <w:pPr>
+              <w:rPr>
+                <w:b w:val="0"/>
+                <w:bCs w:val="0"/>
+              </w:rPr>
+            </w:pPr>
+            <w:r>
+              <w:rPr>
+                <w:sz w:val="20"/>
+              </w:rPr>
+              <w:t>EPOCH</w:t>
+            </w:r>
+          </w:p>
+        </w:tc>
+        <w:tc>
+          <w:tcPr>
+            <w:tcW w:w="3544" w:type="dxa"/>
+            <w:shd w:val="clear" w:color="auto" w:fill="FFFFFF" w:themeFill="background1"/>
+          </w:tcPr>
+          <w:p>
+            <w:pPr>
+              <w:jc w:val="center"/>
+              <w:cnfStyle w:val="000000100000" w:firstRow="0" w:lastRow="0" w:firstColumn="0" w:lastColumn="0" w:oddVBand="0" w:evenVBand="0" w:oddHBand="1" w:evenHBand="0" w:firstRowFirstColumn="0" w:firstRowLastColumn="0" w:lastRowFirstColumn="0" w:lastRowLastColumn="0"/>
+              <w:rPr>
+                <w:b/>
+                <w:bCs/>
+              </w:rPr>
+            </w:pPr>
+            <w:r>
+              <w:rPr>
+                <w:b/>
+              </w:rPr>
+              <w:t>COST FUNKTION</w:t>
+            </w:r>
+          </w:p>
+        </w:tc>
+        <w:tc>
+          <w:tcPr>
+            <w:tcW w:w="3685" w:type="dxa"/>
+            <w:shd w:val="clear" w:color="auto" w:fill="FFFFFF" w:themeFill="background1"/>
+          </w:tcPr>
+          <w:p>
+            <w:pPr>
+              <w:jc w:val="center"/>
+              <w:cnfStyle w:val="000000100000" w:firstRow="0" w:lastRow="0" w:firstColumn="0" w:lastColumn="0" w:oddVBand="0" w:evenVBand="0" w:oddHBand="1" w:evenHBand="0" w:firstRowFirstColumn="0" w:firstRowLastColumn="0" w:lastRowFirstColumn="0" w:lastRowLastColumn="0"/>
+              <w:rPr>
+                <w:b/>
+                <w:bCs/>
+              </w:rPr>
+            </w:pPr>
+            <w:r>
+              <w:rPr>
+                <w:b/>
+              </w:rPr>
+              <w:t>GENAUIGKEIT</w:t>
+            </w:r>
+          </w:p>
+        </w:tc>
+        <w:tc>
+          <w:tcPr>
+            <w:tcW w:w="1852" w:type="dxa"/>
+            <w:shd w:val="clear" w:color="auto" w:fill="FFFFFF" w:themeFill="background1"/>
+          </w:tcPr>
+          <w:p>
+            <w:pPr>
+              <w:jc w:val="center"/>
+              <w:cnfStyle w:val="000000100000" w:firstRow="0" w:lastRow="0" w:firstColumn="0" w:lastColumn="0" w:oddVBand="0" w:evenVBand="0" w:oddHBand="1" w:evenHBand="0" w:firstRowFirstColumn="0" w:firstRowLastColumn="0" w:lastRowFirstColumn="0" w:lastRowLastColumn="0"/>
+            </w:pPr>
+            <w:r>
+              <w:rPr>
+                <w:b/>
+              </w:rPr>
+              <w:t>SCORE</w:t>
+            </w:r>
+          </w:p>
+        </w:tc>
+      </w:tr>
+      <w:tr>
+        <w:trPr>
+          <w:cantSplit/>
+          <w:trHeight w:val="2723"/>
+        </w:trPr>
+        <w:tc>
+          <w:tcPr>
+            <w:cnfStyle w:val="001000000000" w:firstRow="0" w:lastRow="0" w:firstColumn="1" w:lastColumn="0" w:oddVBand="0" w:evenVBand="0" w:oddHBand="0" w:evenHBand="0" w:firstRowFirstColumn="0" w:firstRowLastColumn="0" w:lastRowFirstColumn="0" w:lastRowLastColumn="0"/>
+            <w:tcW w:w="846" w:type="dxa"/>
+            <w:shd w:val="clear" w:color="auto" w:fill="auto"/>
+            <w:textDirection w:val="btLr"/>
+          </w:tcPr>
+          <w:p>
+            <w:pPr>
+              <w:ind w:left="113" w:right="113"/>
+              <w:jc w:val="center"/>
+              <w:rPr>
+                <w:noProof/>
+                <w:lang w:eastAsia="de-DE"/>
+              </w:rPr>
+            </w:pPr>
+            <w:r>
+              <w:rPr>
+                <w:noProof/>
+                <w:lang w:eastAsia="de-DE"/>
+              </w:rPr>
+              <w:t>15</w:t>
+            </w:r>
+          </w:p>
+        </w:tc>
+        <w:tc>
+          <w:tcPr>
+            <w:tcW w:w="3544" w:type="dxa"/>
+            <w:shd w:val="clear" w:color="auto" w:fill="auto"/>
+          </w:tcPr>
+          <w:p>
+            <w:pPr>
+              <w:cnfStyle w:val="000000000000" w:firstRow="0" w:lastRow="0" w:firstColumn="0" w:lastColumn="0" w:oddVBand="0" w:evenVBand="0" w:oddHBand="0" w:evenHBand="0" w:firstRowFirstColumn="0" w:firstRowLastColumn="0" w:lastRowFirstColumn="0" w:lastRowLastColumn="0"/>
+            </w:pPr>
+            <w:r>
+              <w:rPr>
+                <w:noProof/>
+                <w:lang w:eastAsia="de-DE"/>
+              </w:rPr>
+              <w:drawing>
+                <wp:inline distT="0" distB="0" distL="0" distR="0" wp14:anchorId="1408CD36" wp14:editId="78F109BF">
+                  <wp:extent cx="2399386" cy="1799540"/>
+                  <wp:effectExtent l="0" t="0" r="1270" b="0"/>
+                  <wp:docPr id="128" name="Grafik 128" descr="C:\Users\TEMP\AppData\Local\Microsoft\Windows\INetCache\Content.Word\3 [15] CNN Adam decay=0.1-cross-entropy_loss.png"/>
+                  <wp:cNvGraphicFramePr>
+                    <a:graphicFrameLocks xmlns:a="http://schemas.openxmlformats.org/drawingml/2006/main" noChangeAspect="1"/>
+                  </wp:cNvGraphicFramePr>
+                  <a:graphic xmlns:a="http://schemas.openxmlformats.org/drawingml/2006/main">
+                    <a:graphicData uri="http://schemas.openxmlformats.org/drawingml/2006/picture">
+                      <pic:pic xmlns:pic="http://schemas.openxmlformats.org/drawingml/2006/picture">
+                        <pic:nvPicPr>
+                          <pic:cNvPr id="0" name="Picture 24" descr="C:\Users\TEMP\AppData\Local\Microsoft\Windows\INetCache\Content.Word\3 [15] CNN Adam decay=0.1-cross-entropy_loss.png"/>
+                          <pic:cNvPicPr>
+                            <a:picLocks noChangeAspect="1" noChangeArrowheads="1"/>
+                          </pic:cNvPicPr>
+                        </pic:nvPicPr>
+                        <pic:blipFill>
+                          <a:blip r:embed="rId30" cstate="print">
+                            <a:extLst>
+                              <a:ext uri="{28A0092B-C50C-407E-A947-70E740481C1C}">
+                                <a14:useLocalDpi xmlns:a14="http://schemas.microsoft.com/office/drawing/2010/main" val="0"/>
+                              </a:ext>
+                            </a:extLst>
+                          </a:blip>
+                          <a:srcRect/>
+                          <a:stretch>
+                            <a:fillRect/>
+                          </a:stretch>
+                        </pic:blipFill>
+                        <pic:spPr bwMode="auto">
+                          <a:xfrm>
+                            <a:off x="0" y="0"/>
+                            <a:ext cx="2436330" cy="1827248"/>
+                          </a:xfrm>
+                          <a:prstGeom prst="rect">
+                            <a:avLst/>
+                          </a:prstGeom>
+                          <a:noFill/>
+                          <a:ln>
+                            <a:noFill/>
+                          </a:ln>
+                        </pic:spPr>
+                      </pic:pic>
+                    </a:graphicData>
+                  </a:graphic>
+                </wp:inline>
+              </w:drawing>
+            </w:r>
+          </w:p>
+        </w:tc>
+        <w:tc>
+          <w:tcPr>
+            <w:tcW w:w="3685" w:type="dxa"/>
+            <w:shd w:val="clear" w:color="auto" w:fill="auto"/>
+          </w:tcPr>
+          <w:p>
+            <w:pPr>
+              <w:cnfStyle w:val="000000000000" w:firstRow="0" w:lastRow="0" w:firstColumn="0" w:lastColumn="0" w:oddVBand="0" w:evenVBand="0" w:oddHBand="0" w:evenHBand="0" w:firstRowFirstColumn="0" w:firstRowLastColumn="0" w:lastRowFirstColumn="0" w:lastRowLastColumn="0"/>
+            </w:pPr>
+            <w:r>
+              <w:rPr>
+                <w:noProof/>
+                <w:lang w:eastAsia="de-DE"/>
+              </w:rPr>
+              <w:drawing>
+                <wp:inline distT="0" distB="0" distL="0" distR="0" wp14:anchorId="6197D3D2" wp14:editId="205E06F4">
+                  <wp:extent cx="2467661" cy="1850746"/>
+                  <wp:effectExtent l="0" t="0" r="8890" b="0"/>
+                  <wp:docPr id="129" name="Grafik 129" descr="C:\Users\TEMP\AppData\Local\Microsoft\Windows\INetCache\Content.Word\3 [15] CNN Adam decay=0.1-model_accuracy.png"/>
+                  <wp:cNvGraphicFramePr>
+                    <a:graphicFrameLocks xmlns:a="http://schemas.openxmlformats.org/drawingml/2006/main" noChangeAspect="1"/>
+                  </wp:cNvGraphicFramePr>
+                  <a:graphic xmlns:a="http://schemas.openxmlformats.org/drawingml/2006/main">
+                    <a:graphicData uri="http://schemas.openxmlformats.org/drawingml/2006/picture">
+                      <pic:pic xmlns:pic="http://schemas.openxmlformats.org/drawingml/2006/picture">
+                        <pic:nvPicPr>
+                          <pic:cNvPr id="0" name="Picture 26" descr="C:\Users\TEMP\AppData\Local\Microsoft\Windows\INetCache\Content.Word\3 [15] CNN Adam decay=0.1-model_accuracy.png"/>
+                          <pic:cNvPicPr>
+                            <a:picLocks noChangeAspect="1" noChangeArrowheads="1"/>
+                          </pic:cNvPicPr>
+                        </pic:nvPicPr>
+                        <pic:blipFill>
+                          <a:blip r:embed="rId31" cstate="print">
+                            <a:extLst>
+                              <a:ext uri="{28A0092B-C50C-407E-A947-70E740481C1C}">
+                                <a14:useLocalDpi xmlns:a14="http://schemas.microsoft.com/office/drawing/2010/main" val="0"/>
+                              </a:ext>
+                            </a:extLst>
+                          </a:blip>
+                          <a:srcRect/>
+                          <a:stretch>
+                            <a:fillRect/>
+                          </a:stretch>
+                        </pic:blipFill>
+                        <pic:spPr bwMode="auto">
+                          <a:xfrm>
+                            <a:off x="0" y="0"/>
+                            <a:ext cx="2505068" cy="1878801"/>
+                          </a:xfrm>
+                          <a:prstGeom prst="rect">
+                            <a:avLst/>
+                          </a:prstGeom>
+                          <a:noFill/>
+                          <a:ln>
+                            <a:noFill/>
+                          </a:ln>
+                        </pic:spPr>
+                      </pic:pic>
+                    </a:graphicData>
+                  </a:graphic>
+                </wp:inline>
+              </w:drawing>
+            </w:r>
+          </w:p>
+        </w:tc>
+        <w:tc>
+          <w:tcPr>
+            <w:tcW w:w="1852" w:type="dxa"/>
+            <w:shd w:val="clear" w:color="auto" w:fill="auto"/>
+          </w:tcPr>
+          <w:p>
+            <w:pPr>
+              <w:cnfStyle w:val="000000000000" w:firstRow="0" w:lastRow="0" w:firstColumn="0" w:lastColumn="0" w:oddVBand="0" w:evenVBand="0" w:oddHBand="0" w:evenHBand="0" w:firstRowFirstColumn="0" w:firstRowLastColumn="0" w:lastRowFirstColumn="0" w:lastRowLastColumn="0"/>
+            </w:pPr>
+            <w:r>
+              <w:t xml:space="preserve">Test </w:t>
+            </w:r>
+            <w:proofErr w:type="spellStart"/>
+            <w:r>
+              <w:t>loss</w:t>
+            </w:r>
+            <w:proofErr w:type="spellEnd"/>
+            <w:r>
+              <w:t xml:space="preserve">: </w:t>
+            </w:r>
+          </w:p>
+          <w:p>
+            <w:pPr>
+              <w:cnfStyle w:val="000000000000" w:firstRow="0" w:lastRow="0" w:firstColumn="0" w:lastColumn="0" w:oddVBand="0" w:evenVBand="0" w:oddHBand="0" w:evenHBand="0" w:firstRowFirstColumn="0" w:firstRowLastColumn="0" w:lastRowFirstColumn="0" w:lastRowLastColumn="0"/>
+              <w:rPr>
+                <w:b/>
+              </w:rPr>
+            </w:pPr>
+            <w:r>
+              <w:rPr>
+                <w:b/>
+              </w:rPr>
+              <w:t>0.149793775633</w:t>
+            </w:r>
+          </w:p>
+          <w:p>
+            <w:pPr>
+              <w:cnfStyle w:val="000000000000" w:firstRow="0" w:lastRow="0" w:firstColumn="0" w:lastColumn="0" w:oddVBand="0" w:evenVBand="0" w:oddHBand="0" w:evenHBand="0" w:firstRowFirstColumn="0" w:firstRowLastColumn="0" w:lastRowFirstColumn="0" w:lastRowLastColumn="0"/>
+              <w:rPr>
+                <w:b/>
+              </w:rPr>
+            </w:pPr>
+          </w:p>
+          <w:p>
+            <w:pPr>
+              <w:cnfStyle w:val="000000000000" w:firstRow="0" w:lastRow="0" w:firstColumn="0" w:lastColumn="0" w:oddVBand="0" w:evenVBand="0" w:oddHBand="0" w:evenHBand="0" w:firstRowFirstColumn="0" w:firstRowLastColumn="0" w:lastRowFirstColumn="0" w:lastRowLastColumn="0"/>
+              <w:rPr>
+                <w:b/>
+              </w:rPr>
+            </w:pPr>
+            <w:r>
+              <w:t xml:space="preserve">Test </w:t>
+            </w:r>
+            <w:proofErr w:type="spellStart"/>
+            <w:r>
+              <w:t>accuracy</w:t>
+            </w:r>
+            <w:proofErr w:type="spellEnd"/>
+            <w:r>
+              <w:t xml:space="preserve">: </w:t>
+            </w:r>
+          </w:p>
+          <w:p>
+            <w:pPr>
+              <w:cnfStyle w:val="000000000000" w:firstRow="0" w:lastRow="0" w:firstColumn="0" w:lastColumn="0" w:oddVBand="0" w:evenVBand="0" w:oddHBand="0" w:evenHBand="0" w:firstRowFirstColumn="0" w:firstRowLastColumn="0" w:lastRowFirstColumn="0" w:lastRowLastColumn="0"/>
+              <w:rPr>
+                <w:b/>
+              </w:rPr>
+            </w:pPr>
+            <w:r>
+              <w:rPr>
+                <w:b/>
+              </w:rPr>
+              <w:t>0.9568</w:t>
+            </w:r>
+          </w:p>
+          <w:p>
+            <w:pPr>
+              <w:cnfStyle w:val="000000000000" w:firstRow="0" w:lastRow="0" w:firstColumn="0" w:lastColumn="0" w:oddVBand="0" w:evenVBand="0" w:oddHBand="0" w:evenHBand="0" w:firstRowFirstColumn="0" w:firstRowLastColumn="0" w:lastRowFirstColumn="0" w:lastRowLastColumn="0"/>
+              <w:rPr>
+                <w:b/>
+              </w:rPr>
+            </w:pPr>
+          </w:p>
+          <w:p>
+            <w:pPr>
+              <w:cnfStyle w:val="000000000000" w:firstRow="0" w:lastRow="0" w:firstColumn="0" w:lastColumn="0" w:oddVBand="0" w:evenVBand="0" w:oddHBand="0" w:evenHBand="0" w:firstRowFirstColumn="0" w:firstRowLastColumn="0" w:lastRowFirstColumn="0" w:lastRowLastColumn="0"/>
+              <w:rPr>
+                <w:b/>
+              </w:rPr>
+            </w:pPr>
+            <w:proofErr w:type="spellStart"/>
+            <w:r>
+              <w:rPr>
+                <w:b/>
+              </w:rPr>
+              <w:t>decay</w:t>
+            </w:r>
+            <w:proofErr w:type="spellEnd"/>
+            <w:r>
+              <w:rPr>
+                <w:b/>
+              </w:rPr>
+              <w:t>=0.1</w:t>
+            </w:r>
+          </w:p>
+          <w:p>
+            <w:pPr>
+              <w:cnfStyle w:val="000000000000" w:firstRow="0" w:lastRow="0" w:firstColumn="0" w:lastColumn="0" w:oddVBand="0" w:evenVBand="0" w:oddHBand="0" w:evenHBand="0" w:firstRowFirstColumn="0" w:firstRowLastColumn="0" w:lastRowFirstColumn="0" w:lastRowLastColumn="0"/>
+              <w:rPr>
+                <w:b/>
+                <w:sz w:val="20"/>
+              </w:rPr>
+            </w:pPr>
+            <w:proofErr w:type="spellStart"/>
+            <w:r>
+              <w:rPr>
+                <w:b/>
+                <w:sz w:val="20"/>
+              </w:rPr>
+              <w:t>Optimizer</w:t>
+            </w:r>
+            <w:proofErr w:type="spellEnd"/>
+            <w:r>
+              <w:rPr>
+                <w:b/>
+                <w:sz w:val="20"/>
+              </w:rPr>
+              <w:t>=Adam</w:t>
+            </w:r>
+          </w:p>
+          <w:p>
+            <w:pPr>
+              <w:cnfStyle w:val="000000000000" w:firstRow="0" w:lastRow="0" w:firstColumn="0" w:lastColumn="0" w:oddVBand="0" w:evenVBand="0" w:oddHBand="0" w:evenHBand="0" w:firstRowFirstColumn="0" w:firstRowLastColumn="0" w:lastRowFirstColumn="0" w:lastRowLastColumn="0"/>
+              <w:rPr>
+                <w:b/>
+              </w:rPr>
+            </w:pPr>
+          </w:p>
+        </w:tc>
+        <w:bookmarkStart w:id="10" w:name="_GoBack"/>
+        <w:bookmarkEnd w:id="10"/>
+      </w:tr>
+      <w:tr>
+        <w:trPr>
+          <w:cnfStyle w:val="000000100000" w:firstRow="0" w:lastRow="0" w:firstColumn="0" w:lastColumn="0" w:oddVBand="0" w:evenVBand="0" w:oddHBand="1" w:evenHBand="0" w:firstRowFirstColumn="0" w:firstRowLastColumn="0" w:lastRowFirstColumn="0" w:lastRowLastColumn="0"/>
+          <w:cantSplit/>
+          <w:trHeight w:val="2911"/>
+        </w:trPr>
+        <w:tc>
+          <w:tcPr>
+            <w:cnfStyle w:val="001000000000" w:firstRow="0" w:lastRow="0" w:firstColumn="1" w:lastColumn="0" w:oddVBand="0" w:evenVBand="0" w:oddHBand="0" w:evenHBand="0" w:firstRowFirstColumn="0" w:firstRowLastColumn="0" w:lastRowFirstColumn="0" w:lastRowLastColumn="0"/>
+            <w:tcW w:w="846" w:type="dxa"/>
+            <w:shd w:val="clear" w:color="auto" w:fill="auto"/>
+            <w:textDirection w:val="btLr"/>
+          </w:tcPr>
+          <w:p>
+            <w:pPr>
+              <w:ind w:left="113" w:right="113"/>
+              <w:jc w:val="center"/>
+              <w:rPr>
+                <w:noProof/>
+                <w:lang w:eastAsia="de-DE"/>
+              </w:rPr>
+            </w:pPr>
+            <w:r>
+              <w:rPr>
+                <w:noProof/>
+                <w:lang w:eastAsia="de-DE"/>
+              </w:rPr>
+              <w:t>15</w:t>
+            </w:r>
+          </w:p>
+        </w:tc>
+        <w:tc>
+          <w:tcPr>
+            <w:tcW w:w="3544" w:type="dxa"/>
+            <w:shd w:val="clear" w:color="auto" w:fill="auto"/>
+          </w:tcPr>
+          <w:p>
+            <w:pPr>
+              <w:cnfStyle w:val="000000100000" w:firstRow="0" w:lastRow="0" w:firstColumn="0" w:lastColumn="0" w:oddVBand="0" w:evenVBand="0" w:oddHBand="1" w:evenHBand="0" w:firstRowFirstColumn="0" w:firstRowLastColumn="0" w:lastRowFirstColumn="0" w:lastRowLastColumn="0"/>
+            </w:pPr>
+            <w:r>
+              <w:rPr>
+                <w:noProof/>
+                <w:lang w:eastAsia="de-DE"/>
+              </w:rPr>
+              <w:drawing>
+                <wp:inline distT="0" distB="0" distL="0" distR="0" wp14:anchorId="718FF5A6" wp14:editId="0AF79D13">
+                  <wp:extent cx="2399030" cy="1799272"/>
+                  <wp:effectExtent l="0" t="0" r="1270" b="0"/>
+                  <wp:docPr id="130" name="Grafik 130" descr="C:\Users\TEMP\AppData\Local\Microsoft\Windows\INetCache\Content.Word\3 [15] CNN Adadelta decay=0.1-cross-entropy_loss.png"/>
+                  <wp:cNvGraphicFramePr>
+                    <a:graphicFrameLocks xmlns:a="http://schemas.openxmlformats.org/drawingml/2006/main" noChangeAspect="1"/>
+                  </wp:cNvGraphicFramePr>
+                  <a:graphic xmlns:a="http://schemas.openxmlformats.org/drawingml/2006/main">
+                    <a:graphicData uri="http://schemas.openxmlformats.org/drawingml/2006/picture">
+                      <pic:pic xmlns:pic="http://schemas.openxmlformats.org/drawingml/2006/picture">
+                        <pic:nvPicPr>
+                          <pic:cNvPr id="0" name="Picture 28" descr="C:\Users\TEMP\AppData\Local\Microsoft\Windows\INetCache\Content.Word\3 [15] CNN Adadelta decay=0.1-cross-entropy_loss.png"/>
+                          <pic:cNvPicPr>
+                            <a:picLocks noChangeAspect="1" noChangeArrowheads="1"/>
+                          </pic:cNvPicPr>
+                        </pic:nvPicPr>
+                        <pic:blipFill>
+                          <a:blip r:embed="rId32" cstate="print">
+                            <a:extLst>
+                              <a:ext uri="{28A0092B-C50C-407E-A947-70E740481C1C}">
+                                <a14:useLocalDpi xmlns:a14="http://schemas.microsoft.com/office/drawing/2010/main" val="0"/>
+                              </a:ext>
+                            </a:extLst>
+                          </a:blip>
+                          <a:srcRect/>
+                          <a:stretch>
+                            <a:fillRect/>
+                          </a:stretch>
+                        </pic:blipFill>
+                        <pic:spPr bwMode="auto">
+                          <a:xfrm>
+                            <a:off x="0" y="0"/>
+                            <a:ext cx="2431240" cy="1823429"/>
+                          </a:xfrm>
+                          <a:prstGeom prst="rect">
+                            <a:avLst/>
+                          </a:prstGeom>
+                          <a:noFill/>
+                          <a:ln>
+                            <a:noFill/>
+                          </a:ln>
+                        </pic:spPr>
+                      </pic:pic>
+                    </a:graphicData>
+                  </a:graphic>
+                </wp:inline>
+              </w:drawing>
+            </w:r>
+          </w:p>
+        </w:tc>
+        <w:tc>
+          <w:tcPr>
+            <w:tcW w:w="3685" w:type="dxa"/>
+            <w:shd w:val="clear" w:color="auto" w:fill="auto"/>
+          </w:tcPr>
+          <w:p>
+            <w:pPr>
+              <w:cnfStyle w:val="000000100000" w:firstRow="0" w:lastRow="0" w:firstColumn="0" w:lastColumn="0" w:oddVBand="0" w:evenVBand="0" w:oddHBand="1" w:evenHBand="0" w:firstRowFirstColumn="0" w:firstRowLastColumn="0" w:lastRowFirstColumn="0" w:lastRowLastColumn="0"/>
+            </w:pPr>
+            <w:r>
+              <w:rPr>
+                <w:noProof/>
+                <w:lang w:eastAsia="de-DE"/>
+              </w:rPr>
+              <w:drawing>
+                <wp:inline distT="0" distB="0" distL="0" distR="0" wp14:anchorId="564593CD" wp14:editId="79ACA32D">
+                  <wp:extent cx="2448153" cy="1836115"/>
+                  <wp:effectExtent l="0" t="0" r="0" b="0"/>
+                  <wp:docPr id="131" name="Grafik 131" descr="C:\Users\TEMP\AppData\Local\Microsoft\Windows\INetCache\Content.Word\3 [15] CNN Adadelta decay=0.1-model_accuracy.png"/>
+                  <wp:cNvGraphicFramePr>
+                    <a:graphicFrameLocks xmlns:a="http://schemas.openxmlformats.org/drawingml/2006/main" noChangeAspect="1"/>
+                  </wp:cNvGraphicFramePr>
+                  <a:graphic xmlns:a="http://schemas.openxmlformats.org/drawingml/2006/main">
+                    <a:graphicData uri="http://schemas.openxmlformats.org/drawingml/2006/picture">
+                      <pic:pic xmlns:pic="http://schemas.openxmlformats.org/drawingml/2006/picture">
+                        <pic:nvPicPr>
+                          <pic:cNvPr id="0" name="Picture 30" descr="C:\Users\TEMP\AppData\Local\Microsoft\Windows\INetCache\Content.Word\3 [15] CNN Adadelta decay=0.1-model_accuracy.png"/>
+                          <pic:cNvPicPr>
+                            <a:picLocks noChangeAspect="1" noChangeArrowheads="1"/>
+                          </pic:cNvPicPr>
+                        </pic:nvPicPr>
+                        <pic:blipFill>
+                          <a:blip r:embed="rId33" cstate="print">
+                            <a:extLst>
+                              <a:ext uri="{28A0092B-C50C-407E-A947-70E740481C1C}">
+                                <a14:useLocalDpi xmlns:a14="http://schemas.microsoft.com/office/drawing/2010/main" val="0"/>
+                              </a:ext>
+                            </a:extLst>
+                          </a:blip>
+                          <a:srcRect/>
+                          <a:stretch>
+                            <a:fillRect/>
+                          </a:stretch>
+                        </pic:blipFill>
+                        <pic:spPr bwMode="auto">
+                          <a:xfrm>
+                            <a:off x="0" y="0"/>
+                            <a:ext cx="2477474" cy="1858106"/>
+                          </a:xfrm>
+                          <a:prstGeom prst="rect">
+                            <a:avLst/>
+                          </a:prstGeom>
+                          <a:noFill/>
+                          <a:ln>
+                            <a:noFill/>
+                          </a:ln>
+                        </pic:spPr>
+                      </pic:pic>
+                    </a:graphicData>
+                  </a:graphic>
+                </wp:inline>
+              </w:drawing>
+            </w:r>
+          </w:p>
+        </w:tc>
+        <w:tc>
+          <w:tcPr>
+            <w:tcW w:w="1852" w:type="dxa"/>
+            <w:shd w:val="clear" w:color="auto" w:fill="auto"/>
+          </w:tcPr>
+          <w:p>
+            <w:pPr>
+              <w:cnfStyle w:val="000000100000" w:firstRow="0" w:lastRow="0" w:firstColumn="0" w:lastColumn="0" w:oddVBand="0" w:evenVBand="0" w:oddHBand="1" w:evenHBand="0" w:firstRowFirstColumn="0" w:firstRowLastColumn="0" w:lastRowFirstColumn="0" w:lastRowLastColumn="0"/>
+              <w:rPr>
+                <w:b/>
+              </w:rPr>
+            </w:pPr>
+            <w:r>
+              <w:t xml:space="preserve">Test </w:t>
+            </w:r>
+            <w:proofErr w:type="spellStart"/>
+            <w:r>
+              <w:t>loss</w:t>
+            </w:r>
+            <w:proofErr w:type="spellEnd"/>
+            <w:r>
+              <w:t xml:space="preserve">: </w:t>
+            </w:r>
+          </w:p>
+          <w:p>
+            <w:pPr>
+              <w:cnfStyle w:val="000000100000" w:firstRow="0" w:lastRow="0" w:firstColumn="0" w:lastColumn="0" w:oddVBand="0" w:evenVBand="0" w:oddHBand="1" w:evenHBand="0" w:firstRowFirstColumn="0" w:firstRowLastColumn="0" w:lastRowFirstColumn="0" w:lastRowLastColumn="0"/>
+              <w:rPr>
+                <w:b/>
+              </w:rPr>
+            </w:pPr>
+            <w:r>
+              <w:rPr>
+                <w:b/>
+              </w:rPr>
+              <w:t>2.26858293266</w:t>
+            </w:r>
+          </w:p>
+          <w:p>
+            <w:pPr>
+              <w:cnfStyle w:val="000000100000" w:firstRow="0" w:lastRow="0" w:firstColumn="0" w:lastColumn="0" w:oddVBand="0" w:evenVBand="0" w:oddHBand="1" w:evenHBand="0" w:firstRowFirstColumn="0" w:firstRowLastColumn="0" w:lastRowFirstColumn="0" w:lastRowLastColumn="0"/>
+              <w:rPr>
+                <w:b/>
+              </w:rPr>
+            </w:pPr>
+          </w:p>
+          <w:p>
+            <w:pPr>
+              <w:cnfStyle w:val="000000100000" w:firstRow="0" w:lastRow="0" w:firstColumn="0" w:lastColumn="0" w:oddVBand="0" w:evenVBand="0" w:oddHBand="1" w:evenHBand="0" w:firstRowFirstColumn="0" w:firstRowLastColumn="0" w:lastRowFirstColumn="0" w:lastRowLastColumn="0"/>
+              <w:rPr>
+                <w:b/>
+              </w:rPr>
+            </w:pPr>
+            <w:r>
+              <w:t xml:space="preserve">Test </w:t>
+            </w:r>
+            <w:proofErr w:type="spellStart"/>
+            <w:r>
+              <w:t>accuracy</w:t>
+            </w:r>
+            <w:proofErr w:type="spellEnd"/>
+            <w:r>
+              <w:t xml:space="preserve">: </w:t>
+            </w:r>
+          </w:p>
+          <w:p>
+            <w:pPr>
+              <w:cnfStyle w:val="000000100000" w:firstRow="0" w:lastRow="0" w:firstColumn="0" w:lastColumn="0" w:oddVBand="0" w:evenVBand="0" w:oddHBand="1" w:evenHBand="0" w:firstRowFirstColumn="0" w:firstRowLastColumn="0" w:lastRowFirstColumn="0" w:lastRowLastColumn="0"/>
+              <w:rPr>
+                <w:b/>
+              </w:rPr>
+            </w:pPr>
+            <w:r>
+              <w:rPr>
+                <w:b/>
+              </w:rPr>
+              <w:t>0.3131</w:t>
+            </w:r>
+          </w:p>
+          <w:p>
+            <w:pPr>
+              <w:cnfStyle w:val="000000100000" w:firstRow="0" w:lastRow="0" w:firstColumn="0" w:lastColumn="0" w:oddVBand="0" w:evenVBand="0" w:oddHBand="1" w:evenHBand="0" w:firstRowFirstColumn="0" w:firstRowLastColumn="0" w:lastRowFirstColumn="0" w:lastRowLastColumn="0"/>
+              <w:rPr>
+                <w:b/>
+              </w:rPr>
+            </w:pPr>
+          </w:p>
+          <w:p>
+            <w:pPr>
+              <w:cnfStyle w:val="000000100000" w:firstRow="0" w:lastRow="0" w:firstColumn="0" w:lastColumn="0" w:oddVBand="0" w:evenVBand="0" w:oddHBand="1" w:evenHBand="0" w:firstRowFirstColumn="0" w:firstRowLastColumn="0" w:lastRowFirstColumn="0" w:lastRowLastColumn="0"/>
+              <w:rPr>
+                <w:b/>
+              </w:rPr>
+            </w:pPr>
+            <w:proofErr w:type="spellStart"/>
+            <w:r>
+              <w:rPr>
+                <w:b/>
+              </w:rPr>
+              <w:t>decay</w:t>
+            </w:r>
+            <w:proofErr w:type="spellEnd"/>
+            <w:r>
+              <w:rPr>
+                <w:b/>
+              </w:rPr>
+              <w:t>=0.1</w:t>
+            </w:r>
+          </w:p>
+          <w:p>
+            <w:pPr>
+              <w:cnfStyle w:val="000000100000" w:firstRow="0" w:lastRow="0" w:firstColumn="0" w:lastColumn="0" w:oddVBand="0" w:evenVBand="0" w:oddHBand="1" w:evenHBand="0" w:firstRowFirstColumn="0" w:firstRowLastColumn="0" w:lastRowFirstColumn="0" w:lastRowLastColumn="0"/>
+              <w:rPr>
+                <w:b/>
+                <w:sz w:val="18"/>
+              </w:rPr>
+            </w:pPr>
+            <w:proofErr w:type="spellStart"/>
+            <w:r>
+              <w:rPr>
+                <w:b/>
+                <w:sz w:val="18"/>
+              </w:rPr>
+              <w:t>Optimizer</w:t>
+            </w:r>
+            <w:proofErr w:type="spellEnd"/>
+            <w:r>
+              <w:rPr>
+                <w:b/>
+                <w:sz w:val="18"/>
+              </w:rPr>
+              <w:t>=</w:t>
+            </w:r>
+            <w:proofErr w:type="spellStart"/>
+            <w:r>
+              <w:rPr>
+                <w:b/>
+                <w:sz w:val="18"/>
+              </w:rPr>
+              <w:t>Adadelta</w:t>
+            </w:r>
+            <w:proofErr w:type="spellEnd"/>
+          </w:p>
+          <w:p>
+            <w:pPr>
+              <w:cnfStyle w:val="000000100000" w:firstRow="0" w:lastRow="0" w:firstColumn="0" w:lastColumn="0" w:oddVBand="0" w:evenVBand="0" w:oddHBand="1" w:evenHBand="0" w:firstRowFirstColumn="0" w:firstRowLastColumn="0" w:lastRowFirstColumn="0" w:lastRowLastColumn="0"/>
+            </w:pPr>
+          </w:p>
+        </w:tc>
+      </w:tr>
+    </w:tbl>
+    <w:p/>
+    <w:p>
+      <w:pPr>
+        <w:pStyle w:val="berschrift4"/>
+        <w:numPr>
+          <w:ilvl w:val="1"/>
+          <w:numId w:val="4"/>
+        </w:numPr>
+      </w:pPr>
+      <w:r>
+        <w:t>Beschreibung</w:t>
+      </w:r>
+    </w:p>
+    <w:p>
+      <w:pPr>
+        <w:ind w:left="708"/>
+      </w:pPr>
+      <w:r>
+        <w:t>TODO</w:t>
+      </w:r>
+    </w:p>
+    <w:p/>
+    <w:p/>
     <w:p>
       <w:pPr>
         <w:pStyle w:val="berschrift1"/>
@@ -4613,7 +6798,7 @@
 </file>
 
 <file path=word/numbering.xml><?xml version="1.0" encoding="utf-8"?>
-<w:numbering xmlns:wpc="http://schemas.microsoft.com/office/word/2010/wordprocessingCanvas" xmlns:cx="http://schemas.microsoft.com/office/drawing/2014/chartex" xmlns:cx1="http://schemas.microsoft.com/office/drawing/2015/9/8/chartex" xmlns:cx2="http://schemas.microsoft.com/office/drawing/2015/10/21/chartex" xmlns:cx3="http://schemas.microsoft.com/office/drawing/2016/5/9/chartex" xmlns:cx4="http://schemas.microsoft.com/office/drawing/2016/5/10/chartex" xmlns:cx5="http://schemas.microsoft.com/office/drawing/2016/5/11/chartex" xmlns:mc="http://schemas.openxmlformats.org/markup-compatibility/2006" xmlns:o="urn:schemas-microsoft-com:office:office" xmlns:r="http://schemas.openxmlformats.org/officeDocument/2006/relationships" xmlns:m="http://schemas.openxmlformats.org/officeDocument/2006/math" xmlns:v="urn:schemas-microsoft-com:vml" xmlns:wp14="http://schemas.microsoft.com/office/word/2010/wordprocessingDrawing" xmlns:wp="http://schemas.openxmlformats.org/drawingml/2006/wordprocessingDrawing" xmlns:w10="urn:schemas-microsoft-com:office:word" xmlns:w="http://schemas.openxmlformats.org/wordprocessingml/2006/main" xmlns:w14="http://schemas.microsoft.com/office/word/2010/wordml" xmlns:w15="http://schemas.microsoft.com/office/word/2012/wordml" xmlns:w16se="http://schemas.microsoft.com/office/word/2015/wordml/symex" xmlns:wpg="http://schemas.microsoft.com/office/word/2010/wordprocessingGroup" xmlns:wpi="http://schemas.microsoft.com/office/word/2010/wordprocessingInk" xmlns:wne="http://schemas.microsoft.com/office/word/2006/wordml" xmlns:wps="http://schemas.microsoft.com/office/word/2010/wordprocessingShape" mc:Ignorable="w14 w15 w16se wp14">
+<w:numbering xmlns:wpc="http://schemas.microsoft.com/office/word/2010/wordprocessingCanvas" xmlns:cx="http://schemas.microsoft.com/office/drawing/2014/chartex" xmlns:cx1="http://schemas.microsoft.com/office/drawing/2015/9/8/chartex" xmlns:cx2="http://schemas.microsoft.com/office/drawing/2015/10/21/chartex" xmlns:cx3="http://schemas.microsoft.com/office/drawing/2016/5/9/chartex" xmlns:cx4="http://schemas.microsoft.com/office/drawing/2016/5/10/chartex" xmlns:cx5="http://schemas.microsoft.com/office/drawing/2016/5/11/chartex" xmlns:cx6="http://schemas.microsoft.com/office/drawing/2016/5/12/chartex" xmlns:cx7="http://schemas.microsoft.com/office/drawing/2016/5/13/chartex" xmlns:cx8="http://schemas.microsoft.com/office/drawing/2016/5/14/chartex" xmlns:mc="http://schemas.openxmlformats.org/markup-compatibility/2006" xmlns:o="urn:schemas-microsoft-com:office:office" xmlns:r="http://schemas.openxmlformats.org/officeDocument/2006/relationships" xmlns:m="http://schemas.openxmlformats.org/officeDocument/2006/math" xmlns:v="urn:schemas-microsoft-com:vml" xmlns:wp14="http://schemas.microsoft.com/office/word/2010/wordprocessingDrawing" xmlns:wp="http://schemas.openxmlformats.org/drawingml/2006/wordprocessingDrawing" xmlns:w10="urn:schemas-microsoft-com:office:word" xmlns:w="http://schemas.openxmlformats.org/wordprocessingml/2006/main" xmlns:w14="http://schemas.microsoft.com/office/word/2010/wordml" xmlns:w15="http://schemas.microsoft.com/office/word/2012/wordml" xmlns:w16se="http://schemas.microsoft.com/office/word/2015/wordml/symex" xmlns:wpg="http://schemas.microsoft.com/office/word/2010/wordprocessingGroup" xmlns:wpi="http://schemas.microsoft.com/office/word/2010/wordprocessingInk" xmlns:wne="http://schemas.microsoft.com/office/word/2006/wordml" xmlns:wps="http://schemas.microsoft.com/office/word/2010/wordprocessingShape" mc:Ignorable="w14 w15 w16se wp14">
   <w:abstractNum w:abstractNumId="0" w15:restartNumberingAfterBreak="0">
     <w:nsid w:val="1E5F4DDE"/>
     <w:multiLevelType w:val="hybridMultilevel"/>
@@ -6292,7 +8477,7 @@
 </file>
 
 <file path=customXml/itemProps1.xml><?xml version="1.0" encoding="utf-8"?>
-<ds:datastoreItem xmlns:ds="http://schemas.openxmlformats.org/officeDocument/2006/customXml" ds:itemID="{4AAF5828-139F-4894-A180-9DF89BBF37A6}">
+<ds:datastoreItem xmlns:ds="http://schemas.openxmlformats.org/officeDocument/2006/customXml" ds:itemID="{8CFA7E10-1C00-49B0-ADAB-464AB1C6FA89}">
   <ds:schemaRefs>
     <ds:schemaRef ds:uri="http://schemas.openxmlformats.org/officeDocument/2006/bibliography"/>
   </ds:schemaRefs>

</xml_diff>